<commit_message>
Changed entire design. Added icons for skills section. Created each section as its own directive.
</commit_message>
<xml_diff>
--- a/docs/TimothyHolmes_Resume.docx
+++ b/docs/TimothyHolmes_Resume.docx
@@ -1,6 +1,6 @@
 
 <file path=word/document.xml><?xml version="1.0" encoding="utf-8"?>
-<w:document xmlns:wpc="http://schemas.microsoft.com/office/word/2010/wordprocessingCanvas" xmlns:mo="http://schemas.microsoft.com/office/mac/office/2008/main" xmlns:mc="http://schemas.openxmlformats.org/markup-compatibility/2006" xmlns:mv="urn:schemas-microsoft-com:mac:vml" xmlns:o="urn:schemas-microsoft-com:office:office" xmlns:r="http://schemas.openxmlformats.org/officeDocument/2006/relationships" xmlns:m="http://schemas.openxmlformats.org/officeDocument/2006/math" xmlns:v="urn:schemas-microsoft-com:vml" xmlns:wp14="http://schemas.microsoft.com/office/word/2010/wordprocessingDrawing" xmlns:wp="http://schemas.openxmlformats.org/drawingml/2006/wordprocessingDrawing" xmlns:w10="urn:schemas-microsoft-com:office:word" xmlns:w="http://schemas.openxmlformats.org/wordprocessingml/2006/main" xmlns:w14="http://schemas.microsoft.com/office/word/2010/wordml" xmlns:wpg="http://schemas.microsoft.com/office/word/2010/wordprocessingGroup" xmlns:wpi="http://schemas.microsoft.com/office/word/2010/wordprocessingInk" xmlns:wne="http://schemas.microsoft.com/office/word/2006/wordml" xmlns:wps="http://schemas.microsoft.com/office/word/2010/wordprocessingShape" mc:Ignorable="w14 wp14">
+<w:document xmlns:ve="http://schemas.openxmlformats.org/markup-compatibility/2006" xmlns:o="urn:schemas-microsoft-com:office:office" xmlns:r="http://schemas.openxmlformats.org/officeDocument/2006/relationships" xmlns:m="http://schemas.openxmlformats.org/officeDocument/2006/math" xmlns:v="urn:schemas-microsoft-com:vml" xmlns:wp="http://schemas.openxmlformats.org/drawingml/2006/wordprocessingDrawing" xmlns:w10="urn:schemas-microsoft-com:office:word" xmlns:w="http://schemas.openxmlformats.org/wordprocessingml/2006/main" xmlns:wne="http://schemas.microsoft.com/office/word/2006/wordml">
   <w:body>
     <w:p>
       <w:pPr>
@@ -27,7 +27,7 @@
           <w:insideH w:val="none" w:sz="0" w:space="0" w:color="auto"/>
           <w:insideV w:val="none" w:sz="0" w:space="0" w:color="auto"/>
         </w:tblBorders>
-        <w:tblLook w:val="04A0" w:firstRow="1" w:lastRow="0" w:firstColumn="1" w:lastColumn="0" w:noHBand="0" w:noVBand="1"/>
+        <w:tblLook w:val="04A0"/>
       </w:tblPr>
       <w:tblGrid>
         <w:gridCol w:w="4297"/>
@@ -75,67 +75,9 @@
               </w:tabs>
               <w:ind w:right="-108"/>
               <w:jc w:val="right"/>
-              <w:rPr>
-                <w:rFonts w:ascii="Arial" w:hAnsi="Arial" w:cs="Arial"/>
-                <w:sz w:val="18"/>
-                <w:szCs w:val="18"/>
-              </w:rPr>
             </w:pPr>
             <w:r>
-              <w:rPr>
-                <w:rFonts w:ascii="Arial" w:hAnsi="Arial" w:cs="Arial"/>
-                <w:sz w:val="18"/>
-                <w:szCs w:val="18"/>
-              </w:rPr>
               <w:t>750 Baldwin Ave Apt. C1, Norfolk, Virginia 23517</w:t>
-            </w:r>
-          </w:p>
-          <w:p>
-            <w:pPr>
-              <w:tabs>
-                <w:tab w:val="right" w:pos="9648"/>
-              </w:tabs>
-              <w:ind w:left="9648" w:right="-108" w:hanging="9648"/>
-              <w:jc w:val="right"/>
-              <w:rPr>
-                <w:rFonts w:ascii="Arial" w:hAnsi="Arial" w:cs="Arial"/>
-                <w:sz w:val="18"/>
-                <w:szCs w:val="18"/>
-              </w:rPr>
-            </w:pPr>
-            <w:r>
-              <w:rPr>
-                <w:rFonts w:ascii="Arial" w:hAnsi="Arial" w:cs="Arial"/>
-                <w:sz w:val="18"/>
-                <w:szCs w:val="18"/>
-              </w:rPr>
-              <w:t>W</w:t>
-            </w:r>
-            <w:r>
-              <w:rPr>
-                <w:rFonts w:ascii="Arial" w:hAnsi="Arial" w:cs="Arial"/>
-                <w:sz w:val="18"/>
-                <w:szCs w:val="18"/>
-              </w:rPr>
-              <w:t>ebsite: cs.odu.edu/~</w:t>
-            </w:r>
-            <w:proofErr w:type="spellStart"/>
-            <w:r>
-              <w:rPr>
-                <w:rFonts w:ascii="Arial" w:hAnsi="Arial" w:cs="Arial"/>
-                <w:sz w:val="18"/>
-                <w:szCs w:val="18"/>
-              </w:rPr>
-              <w:t>tholmes</w:t>
-            </w:r>
-            <w:proofErr w:type="spellEnd"/>
-            <w:r>
-              <w:rPr>
-                <w:rFonts w:ascii="Arial" w:hAnsi="Arial" w:cs="Arial"/>
-                <w:sz w:val="18"/>
-                <w:szCs w:val="18"/>
-              </w:rPr>
-              <w:t xml:space="preserve">/ </w:t>
             </w:r>
           </w:p>
           <w:p>
@@ -160,7 +102,7 @@
               </w:rPr>
               <w:t xml:space="preserve">Email: </w:t>
             </w:r>
-            <w:hyperlink r:id="rId8" w:history="1">
+            <w:hyperlink r:id="rId7" w:history="1">
               <w:r>
                 <w:rPr>
                   <w:rStyle w:val="Hyperlink"/>
@@ -267,7 +209,25 @@
           <w:sz w:val="24"/>
           <w:szCs w:val="24"/>
         </w:rPr>
-        <w:t xml:space="preserve"> (December 2015)</w:t>
+        <w:t xml:space="preserve"> (</w:t>
+      </w:r>
+      <w:r>
+        <w:rPr>
+          <w:rFonts w:ascii="Arial" w:hAnsi="Arial" w:cs="Arial"/>
+          <w:b/>
+          <w:sz w:val="24"/>
+          <w:szCs w:val="24"/>
+        </w:rPr>
+        <w:t xml:space="preserve">Spring </w:t>
+      </w:r>
+      <w:r>
+        <w:rPr>
+          <w:rFonts w:ascii="Arial" w:hAnsi="Arial" w:cs="Arial"/>
+          <w:b/>
+          <w:sz w:val="24"/>
+          <w:szCs w:val="24"/>
+        </w:rPr>
+        <w:t>2015)</w:t>
       </w:r>
       <w:r>
         <w:rPr>
@@ -314,7 +274,13 @@
         <w:rPr>
           <w:rFonts w:ascii="Arial" w:hAnsi="Arial" w:cs="Arial"/>
         </w:rPr>
-        <w:t>Expected graduation: December 2015</w:t>
+        <w:t>GPA: 3.</w:t>
+      </w:r>
+      <w:r>
+        <w:rPr>
+          <w:rFonts w:ascii="Arial" w:hAnsi="Arial" w:cs="Arial"/>
+        </w:rPr>
+        <w:t>17</w:t>
       </w:r>
     </w:p>
     <w:p>
@@ -333,19 +299,7 @@
         <w:rPr>
           <w:rFonts w:ascii="Arial" w:hAnsi="Arial" w:cs="Arial"/>
         </w:rPr>
-        <w:t>Current GPA: 3.</w:t>
-      </w:r>
-      <w:r>
-        <w:rPr>
-          <w:rFonts w:ascii="Arial" w:hAnsi="Arial" w:cs="Arial"/>
-        </w:rPr>
-        <w:t>2</w:t>
-      </w:r>
-      <w:r>
-        <w:rPr>
-          <w:rFonts w:ascii="Arial" w:hAnsi="Arial" w:cs="Arial"/>
-        </w:rPr>
-        <w:t>2</w:t>
+        <w:t>Member of National Society of Collegiate Scholars</w:t>
       </w:r>
     </w:p>
     <w:p>
@@ -364,44 +318,6 @@
         <w:rPr>
           <w:rFonts w:ascii="Arial" w:hAnsi="Arial" w:cs="Arial"/>
         </w:rPr>
-        <w:t>Monarch Merit Scholarship Recipient</w:t>
-      </w:r>
-    </w:p>
-    <w:p>
-      <w:pPr>
-        <w:pStyle w:val="ListParagraph"/>
-        <w:numPr>
-          <w:ilvl w:val="0"/>
-          <w:numId w:val="3"/>
-        </w:numPr>
-        <w:spacing w:line="240" w:lineRule="auto"/>
-        <w:rPr>
-          <w:rFonts w:ascii="Arial" w:hAnsi="Arial" w:cs="Arial"/>
-        </w:rPr>
-      </w:pPr>
-      <w:r>
-        <w:rPr>
-          <w:rFonts w:ascii="Arial" w:hAnsi="Arial" w:cs="Arial"/>
-        </w:rPr>
-        <w:t>Member of National Society of Collegiate Scholars</w:t>
-      </w:r>
-    </w:p>
-    <w:p>
-      <w:pPr>
-        <w:pStyle w:val="ListParagraph"/>
-        <w:numPr>
-          <w:ilvl w:val="0"/>
-          <w:numId w:val="3"/>
-        </w:numPr>
-        <w:spacing w:line="240" w:lineRule="auto"/>
-        <w:rPr>
-          <w:rFonts w:ascii="Arial" w:hAnsi="Arial" w:cs="Arial"/>
-        </w:rPr>
-      </w:pPr>
-      <w:r>
-        <w:rPr>
-          <w:rFonts w:ascii="Arial" w:hAnsi="Arial" w:cs="Arial"/>
-        </w:rPr>
         <w:t>Member of Association for Computing Machinery</w:t>
       </w:r>
     </w:p>
@@ -473,7 +389,18 @@
           <w:sz w:val="24"/>
           <w:szCs w:val="24"/>
         </w:rPr>
-        <w:t>May 2015 - Present</w:t>
+        <w:t>May</w:t>
+      </w:r>
+      <w:bookmarkStart w:id="0" w:name="_GoBack"/>
+      <w:bookmarkEnd w:id="0"/>
+      <w:r>
+        <w:rPr>
+          <w:rFonts w:ascii="Arial" w:hAnsi="Arial" w:cs="Arial"/>
+          <w:b/>
+          <w:sz w:val="24"/>
+          <w:szCs w:val="24"/>
+        </w:rPr>
+        <w:t xml:space="preserve"> 2015 - Present</w:t>
       </w:r>
     </w:p>
     <w:p>
@@ -495,7 +422,7 @@
         <w:rPr>
           <w:rFonts w:ascii="Arial" w:hAnsi="Arial" w:cs="Arial"/>
         </w:rPr>
-        <w:t>, LLC</w:t>
+        <w:t xml:space="preserve"> LLC</w:t>
       </w:r>
     </w:p>
     <w:p>
@@ -517,13 +444,7 @@
         <w:rPr>
           <w:rFonts w:ascii="Arial" w:hAnsi="Arial" w:cs="Arial"/>
         </w:rPr>
-        <w:t xml:space="preserve">Build web applications for </w:t>
-      </w:r>
-      <w:r>
-        <w:rPr>
-          <w:rFonts w:ascii="Arial" w:hAnsi="Arial" w:cs="Arial"/>
-        </w:rPr>
-        <w:t>internal and commercial use</w:t>
+        <w:t>Build web applications for internal and commercial use</w:t>
       </w:r>
     </w:p>
     <w:p>
@@ -539,20 +460,47 @@
         <w:spacing w:line="240" w:lineRule="auto"/>
         <w:rPr>
           <w:rFonts w:ascii="Arial" w:hAnsi="Arial" w:cs="Arial"/>
-        </w:rPr>
-      </w:pPr>
-      <w:r>
-        <w:rPr>
-          <w:rFonts w:ascii="Arial" w:hAnsi="Arial" w:cs="Arial"/>
-        </w:rPr>
-        <w:t>Front end technologies: HTML/CSS, Jav</w:t>
-      </w:r>
-      <w:r>
-        <w:rPr>
-          <w:rFonts w:ascii="Arial" w:hAnsi="Arial" w:cs="Arial"/>
-        </w:rPr>
-        <w:t>aScript, Google Maps API V3</w:t>
-      </w:r>
+          <w:sz w:val="24"/>
+        </w:rPr>
+      </w:pPr>
+      <w:r>
+        <w:rPr>
+          <w:rFonts w:ascii="Arial" w:hAnsi="Arial" w:cs="Arial"/>
+        </w:rPr>
+        <w:t>Front end</w:t>
+      </w:r>
+      <w:r>
+        <w:rPr>
+          <w:rFonts w:ascii="Arial" w:hAnsi="Arial" w:cs="Arial"/>
+        </w:rPr>
+        <w:t>: HTML/CS</w:t>
+      </w:r>
+      <w:r>
+        <w:rPr>
+          <w:rFonts w:ascii="Arial" w:hAnsi="Arial" w:cs="Arial"/>
+        </w:rPr>
+        <w:t>S, JavaScript, Google Maps API v</w:t>
+      </w:r>
+      <w:r>
+        <w:rPr>
+          <w:rFonts w:ascii="Arial" w:hAnsi="Arial" w:cs="Arial"/>
+        </w:rPr>
+        <w:t>3</w:t>
+      </w:r>
+      <w:r>
+        <w:rPr>
+          <w:rFonts w:ascii="Arial" w:hAnsi="Arial" w:cs="Arial"/>
+        </w:rPr>
+        <w:t xml:space="preserve">, </w:t>
+      </w:r>
+      <w:proofErr w:type="spellStart"/>
+      <w:r>
+        <w:rPr>
+          <w:rFonts w:ascii="Arial" w:hAnsi="Arial" w:cs="Arial"/>
+        </w:rPr>
+        <w:t>AngularJS</w:t>
+      </w:r>
+      <w:proofErr w:type="spellEnd"/>
     </w:p>
     <w:p>
       <w:pPr>
@@ -567,28 +515,15 @@
         <w:spacing w:line="240" w:lineRule="auto"/>
         <w:rPr>
           <w:rFonts w:ascii="Arial" w:hAnsi="Arial" w:cs="Arial"/>
-        </w:rPr>
-      </w:pPr>
-      <w:r>
-        <w:rPr>
-          <w:rFonts w:ascii="Arial" w:hAnsi="Arial" w:cs="Arial"/>
-        </w:rPr>
-        <w:t>Ba</w:t>
-      </w:r>
-      <w:r>
-        <w:rPr>
-          <w:rFonts w:ascii="Arial" w:hAnsi="Arial" w:cs="Arial"/>
-        </w:rPr>
-        <w:t xml:space="preserve">ck end technologies: PHP, </w:t>
-      </w:r>
-      <w:proofErr w:type="spellStart"/>
-      <w:r>
-        <w:rPr>
-          <w:rFonts w:ascii="Arial" w:hAnsi="Arial" w:cs="Arial"/>
-        </w:rPr>
-        <w:t>Python</w:t>
-      </w:r>
-      <w:proofErr w:type="spellEnd"/>
+          <w:sz w:val="24"/>
+        </w:rPr>
+      </w:pPr>
+      <w:r>
+        <w:rPr>
+          <w:rFonts w:ascii="Arial" w:hAnsi="Arial" w:cs="Arial"/>
+        </w:rPr>
+        <w:t>Middleware: AJAX, JSON</w:t>
+      </w:r>
     </w:p>
     <w:p>
       <w:pPr>
@@ -603,19 +538,20 @@
         <w:spacing w:line="240" w:lineRule="auto"/>
         <w:rPr>
           <w:rFonts w:ascii="Arial" w:hAnsi="Arial" w:cs="Arial"/>
-        </w:rPr>
-      </w:pPr>
-      <w:r>
-        <w:rPr>
-          <w:rFonts w:ascii="Arial" w:hAnsi="Arial" w:cs="Arial"/>
-        </w:rPr>
-        <w:t>MySQL u</w:t>
-      </w:r>
-      <w:r>
-        <w:rPr>
-          <w:rFonts w:ascii="Arial" w:hAnsi="Arial" w:cs="Arial"/>
-        </w:rPr>
-        <w:t>sed for database management</w:t>
+          <w:sz w:val="24"/>
+        </w:rPr>
+      </w:pPr>
+      <w:r>
+        <w:rPr>
+          <w:rFonts w:ascii="Arial" w:hAnsi="Arial" w:cs="Arial"/>
+        </w:rPr>
+        <w:t>Back end</w:t>
+      </w:r>
+      <w:r>
+        <w:rPr>
+          <w:rFonts w:ascii="Arial" w:hAnsi="Arial" w:cs="Arial"/>
+        </w:rPr>
+        <w:t>: PHP, Python</w:t>
       </w:r>
     </w:p>
     <w:p>
@@ -631,13 +567,44 @@
         <w:spacing w:line="240" w:lineRule="auto"/>
         <w:rPr>
           <w:rFonts w:ascii="Arial" w:hAnsi="Arial" w:cs="Arial"/>
-        </w:rPr>
-      </w:pPr>
-      <w:r>
-        <w:rPr>
-          <w:rFonts w:ascii="Arial" w:hAnsi="Arial" w:cs="Arial"/>
-        </w:rPr>
-        <w:t>Transfer information between server and client with AJAX and JSON</w:t>
+          <w:sz w:val="24"/>
+        </w:rPr>
+      </w:pPr>
+      <w:r>
+        <w:rPr>
+          <w:rFonts w:ascii="Arial" w:hAnsi="Arial" w:cs="Arial"/>
+        </w:rPr>
+        <w:t xml:space="preserve">DBMS: </w:t>
+      </w:r>
+      <w:proofErr w:type="spellStart"/>
+      <w:r>
+        <w:rPr>
+          <w:rFonts w:ascii="Arial" w:hAnsi="Arial" w:cs="Arial"/>
+        </w:rPr>
+        <w:t>MySQL</w:t>
+      </w:r>
+      <w:proofErr w:type="spellEnd"/>
+    </w:p>
+    <w:p>
+      <w:pPr>
+        <w:pStyle w:val="ListParagraph"/>
+        <w:numPr>
+          <w:ilvl w:val="0"/>
+          <w:numId w:val="6"/>
+        </w:numPr>
+        <w:tabs>
+          <w:tab w:val="right" w:pos="9630"/>
+        </w:tabs>
+        <w:spacing w:line="240" w:lineRule="auto"/>
+        <w:rPr>
+          <w:rFonts w:ascii="Arial" w:hAnsi="Arial" w:cs="Arial"/>
+        </w:rPr>
+      </w:pPr>
+      <w:r>
+        <w:rPr>
+          <w:rFonts w:ascii="Arial" w:hAnsi="Arial" w:cs="Arial"/>
+        </w:rPr>
+        <w:t>Implement changes to company website</w:t>
       </w:r>
     </w:p>
     <w:p>
@@ -730,13 +697,13 @@
         <w:rPr>
           <w:rFonts w:ascii="Arial" w:hAnsi="Arial" w:cs="Arial"/>
         </w:rPr>
-        <w:t>Assist students with signing up for classes for the current semest</w:t>
-      </w:r>
-      <w:r>
-        <w:rPr>
-          <w:rFonts w:ascii="Arial" w:hAnsi="Arial" w:cs="Arial"/>
-        </w:rPr>
-        <w:t>er, and planning for the future</w:t>
+        <w:t xml:space="preserve">Maintain the advising section </w:t>
+      </w:r>
+      <w:r>
+        <w:rPr>
+          <w:rFonts w:ascii="Arial" w:hAnsi="Arial" w:cs="Arial"/>
+        </w:rPr>
+        <w:t>of the Computer Science website</w:t>
       </w:r>
     </w:p>
     <w:p>
@@ -755,38 +722,13 @@
         <w:rPr>
           <w:rFonts w:ascii="Arial" w:hAnsi="Arial" w:cs="Arial"/>
         </w:rPr>
-        <w:t>Give to</w:t>
-      </w:r>
-      <w:r>
-        <w:rPr>
-          <w:rFonts w:ascii="Arial" w:hAnsi="Arial" w:cs="Arial"/>
-        </w:rPr>
-        <w:t>urs to prospective students</w:t>
-      </w:r>
-    </w:p>
-    <w:p>
-      <w:pPr>
-        <w:pStyle w:val="ListParagraph"/>
-        <w:numPr>
-          <w:ilvl w:val="0"/>
-          <w:numId w:val="1"/>
-        </w:numPr>
-        <w:spacing w:line="240" w:lineRule="auto"/>
-        <w:rPr>
-          <w:rFonts w:ascii="Arial" w:hAnsi="Arial" w:cs="Arial"/>
-        </w:rPr>
-      </w:pPr>
-      <w:r>
-        <w:rPr>
-          <w:rFonts w:ascii="Arial" w:hAnsi="Arial" w:cs="Arial"/>
-        </w:rPr>
-        <w:t xml:space="preserve">Maintain the advising section </w:t>
-      </w:r>
-      <w:r>
-        <w:rPr>
-          <w:rFonts w:ascii="Arial" w:hAnsi="Arial" w:cs="Arial"/>
-        </w:rPr>
-        <w:t>of the Computer Science website</w:t>
+        <w:t>Assist students with signing up for classes for the current semest</w:t>
+      </w:r>
+      <w:r>
+        <w:rPr>
+          <w:rFonts w:ascii="Arial" w:hAnsi="Arial" w:cs="Arial"/>
+        </w:rPr>
+        <w:t>er, and planning for the future</w:t>
       </w:r>
     </w:p>
     <w:p>
@@ -899,7 +841,13 @@
         <w:rPr>
           <w:rFonts w:ascii="Arial" w:hAnsi="Arial" w:cs="Arial"/>
         </w:rPr>
-        <w:t xml:space="preserve">Designed a prototype </w:t>
+        <w:t>Design</w:t>
+      </w:r>
+      <w:r>
+        <w:rPr>
+          <w:rFonts w:ascii="Arial" w:hAnsi="Arial" w:cs="Arial"/>
+        </w:rPr>
+        <w:t xml:space="preserve"> a prototype </w:t>
       </w:r>
       <w:r>
         <w:rPr>
@@ -956,6 +904,65 @@
           <w:rFonts w:ascii="Arial" w:hAnsi="Arial" w:cs="Arial"/>
         </w:rPr>
         <w:t xml:space="preserve">Source code available here: </w:t>
+      </w:r>
+      <w:hyperlink r:id="rId8" w:history="1">
+        <w:r>
+          <w:rPr>
+            <w:rStyle w:val="Hyperlink"/>
+            <w:rFonts w:ascii="Arial" w:hAnsi="Arial" w:cs="Arial"/>
+          </w:rPr>
+          <w:t>https://github.com/timoth</w:t>
+        </w:r>
+        <w:r>
+          <w:rPr>
+            <w:rStyle w:val="Hyperlink"/>
+            <w:rFonts w:ascii="Arial" w:hAnsi="Arial" w:cs="Arial"/>
+          </w:rPr>
+          <w:t>y</w:t>
+        </w:r>
+        <w:r>
+          <w:rPr>
+            <w:rStyle w:val="Hyperlink"/>
+            <w:rFonts w:ascii="Arial" w:hAnsi="Arial" w:cs="Arial"/>
+          </w:rPr>
+          <w:t>holmes/ste</w:t>
+        </w:r>
+        <w:r>
+          <w:rPr>
+            <w:rStyle w:val="Hyperlink"/>
+            <w:rFonts w:ascii="Arial" w:hAnsi="Arial" w:cs="Arial"/>
+          </w:rPr>
+          <w:t>m</w:t>
+        </w:r>
+        <w:r>
+          <w:rPr>
+            <w:rStyle w:val="Hyperlink"/>
+            <w:rFonts w:ascii="Arial" w:hAnsi="Arial" w:cs="Arial"/>
+          </w:rPr>
+          <w:t>-site-prototype</w:t>
+        </w:r>
+      </w:hyperlink>
+    </w:p>
+    <w:p>
+      <w:pPr>
+        <w:pStyle w:val="ListParagraph"/>
+        <w:numPr>
+          <w:ilvl w:val="1"/>
+          <w:numId w:val="2"/>
+        </w:numPr>
+        <w:tabs>
+          <w:tab w:val="right" w:pos="9360"/>
+        </w:tabs>
+        <w:spacing w:line="240" w:lineRule="auto"/>
+        <w:rPr>
+          <w:rFonts w:ascii="Arial" w:hAnsi="Arial" w:cs="Arial"/>
+        </w:rPr>
+      </w:pPr>
+      <w:r>
+        <w:rPr>
+          <w:rFonts w:ascii="Arial" w:hAnsi="Arial" w:cs="Arial"/>
+        </w:rPr>
+        <w:t xml:space="preserve">Live Version available here: </w:t>
       </w:r>
       <w:hyperlink r:id="rId9" w:history="1">
         <w:r>
@@ -963,38 +970,21 @@
             <w:rStyle w:val="Hyperlink"/>
             <w:rFonts w:ascii="Arial" w:hAnsi="Arial" w:cs="Arial"/>
           </w:rPr>
-          <w:t>https://github.com/timothyholmes/stem-site-prototype</w:t>
+          <w:t>http://www.cs.odu.edu/~tholmes/STEM/main.</w:t>
         </w:r>
-      </w:hyperlink>
-    </w:p>
-    <w:p>
-      <w:pPr>
-        <w:pStyle w:val="ListParagraph"/>
-        <w:numPr>
-          <w:ilvl w:val="1"/>
-          <w:numId w:val="2"/>
-        </w:numPr>
-        <w:tabs>
-          <w:tab w:val="right" w:pos="9360"/>
-        </w:tabs>
-        <w:spacing w:line="240" w:lineRule="auto"/>
-        <w:rPr>
-          <w:rFonts w:ascii="Arial" w:hAnsi="Arial" w:cs="Arial"/>
-        </w:rPr>
-      </w:pPr>
-      <w:r>
-        <w:rPr>
-          <w:rFonts w:ascii="Arial" w:hAnsi="Arial" w:cs="Arial"/>
-        </w:rPr>
-        <w:t xml:space="preserve">Live Version available here: </w:t>
-      </w:r>
-      <w:hyperlink r:id="rId10" w:history="1">
         <w:r>
           <w:rPr>
             <w:rStyle w:val="Hyperlink"/>
             <w:rFonts w:ascii="Arial" w:hAnsi="Arial" w:cs="Arial"/>
           </w:rPr>
-          <w:t>http://www.cs.odu.edu/~tholmes/STEM/main.php</w:t>
+          <w:t>p</w:t>
+        </w:r>
+        <w:r>
+          <w:rPr>
+            <w:rStyle w:val="Hyperlink"/>
+            <w:rFonts w:ascii="Arial" w:hAnsi="Arial" w:cs="Arial"/>
+          </w:rPr>
+          <w:t>hp</w:t>
         </w:r>
       </w:hyperlink>
       <w:r>
@@ -1046,7 +1036,25 @@
         <w:rPr>
           <w:rFonts w:ascii="Arial" w:hAnsi="Arial" w:cs="Arial"/>
         </w:rPr>
-        <w:t>JavaScript, PHP, C++, Java</w:t>
+        <w:t>JavaScript, PHP,</w:t>
+      </w:r>
+      <w:r>
+        <w:rPr>
+          <w:rFonts w:ascii="Arial" w:hAnsi="Arial" w:cs="Arial"/>
+        </w:rPr>
+        <w:t xml:space="preserve"> Python,</w:t>
+      </w:r>
+      <w:r>
+        <w:rPr>
+          <w:rFonts w:ascii="Arial" w:hAnsi="Arial" w:cs="Arial"/>
+        </w:rPr>
+        <w:t xml:space="preserve"> </w:t>
+      </w:r>
+      <w:r>
+        <w:rPr>
+          <w:rFonts w:ascii="Arial" w:hAnsi="Arial" w:cs="Arial"/>
+        </w:rPr>
+        <w:t>Java</w:t>
       </w:r>
     </w:p>
     <w:p>
@@ -1067,41 +1075,139 @@
         </w:rPr>
         <w:t xml:space="preserve">Frameworks and Tools: </w:t>
       </w:r>
-      <w:r>
-        <w:rPr>
-          <w:rFonts w:ascii="Arial" w:hAnsi="Arial" w:cs="Arial"/>
-        </w:rPr>
-        <w:t>Google Maps API</w:t>
-      </w:r>
-      <w:r>
-        <w:rPr>
-          <w:rFonts w:ascii="Arial" w:hAnsi="Arial" w:cs="Arial"/>
-        </w:rPr>
-        <w:t xml:space="preserve"> V3</w:t>
-      </w:r>
+      <w:proofErr w:type="spellStart"/>
+      <w:r>
+        <w:rPr>
+          <w:rFonts w:ascii="Arial" w:hAnsi="Arial" w:cs="Arial"/>
+        </w:rPr>
+        <w:t>AngularJS</w:t>
+      </w:r>
+      <w:proofErr w:type="spellEnd"/>
       <w:r>
         <w:rPr>
           <w:rFonts w:ascii="Arial" w:hAnsi="Arial" w:cs="Arial"/>
         </w:rPr>
         <w:t xml:space="preserve">, </w:t>
       </w:r>
-      <w:r>
-        <w:rPr>
-          <w:rFonts w:ascii="Arial" w:hAnsi="Arial" w:cs="Arial"/>
-        </w:rPr>
-        <w:t>Dreamweaver, HTML/CSS, Bootstrap, MySQL</w:t>
-      </w:r>
-      <w:bookmarkStart w:id="0" w:name="_GoBack"/>
-      <w:bookmarkEnd w:id="0"/>
-      <w:r>
-        <w:rPr>
-          <w:rFonts w:ascii="Arial" w:hAnsi="Arial" w:cs="Arial"/>
-        </w:rPr>
-        <w:t xml:space="preserve"> </w:t>
+      <w:proofErr w:type="spellStart"/>
+      <w:r>
+        <w:rPr>
+          <w:rFonts w:ascii="Arial" w:hAnsi="Arial" w:cs="Arial"/>
+        </w:rPr>
+        <w:t>Git</w:t>
+      </w:r>
+      <w:proofErr w:type="spellEnd"/>
+      <w:r>
+        <w:rPr>
+          <w:rFonts w:ascii="Arial" w:hAnsi="Arial" w:cs="Arial"/>
+        </w:rPr>
+        <w:t xml:space="preserve">, </w:t>
+      </w:r>
+      <w:proofErr w:type="spellStart"/>
+      <w:r>
+        <w:rPr>
+          <w:rFonts w:ascii="Arial" w:hAnsi="Arial" w:cs="Arial"/>
+        </w:rPr>
+        <w:t>Gitlab</w:t>
+      </w:r>
+      <w:proofErr w:type="spellEnd"/>
+      <w:r>
+        <w:rPr>
+          <w:rFonts w:ascii="Arial" w:hAnsi="Arial" w:cs="Arial"/>
+        </w:rPr>
+        <w:t xml:space="preserve"> CE</w:t>
+      </w:r>
+      <w:r>
+        <w:rPr>
+          <w:rFonts w:ascii="Arial" w:hAnsi="Arial" w:cs="Arial"/>
+        </w:rPr>
+        <w:t>, Google Maps API</w:t>
+      </w:r>
+      <w:r>
+        <w:rPr>
+          <w:rFonts w:ascii="Arial" w:hAnsi="Arial" w:cs="Arial"/>
+        </w:rPr>
+        <w:t xml:space="preserve"> v3</w:t>
+      </w:r>
+      <w:r>
+        <w:rPr>
+          <w:rFonts w:ascii="Arial" w:hAnsi="Arial" w:cs="Arial"/>
+        </w:rPr>
+        <w:t xml:space="preserve">, </w:t>
+      </w:r>
+      <w:r>
+        <w:rPr>
+          <w:rFonts w:ascii="Arial" w:hAnsi="Arial" w:cs="Arial"/>
+        </w:rPr>
+        <w:t>HTML</w:t>
+      </w:r>
+      <w:r>
+        <w:rPr>
+          <w:rFonts w:ascii="Arial" w:hAnsi="Arial" w:cs="Arial"/>
+        </w:rPr>
+        <w:t>/</w:t>
+      </w:r>
+      <w:r>
+        <w:rPr>
+          <w:rFonts w:ascii="Arial" w:hAnsi="Arial" w:cs="Arial"/>
+        </w:rPr>
+        <w:t xml:space="preserve">CSS, </w:t>
+      </w:r>
+      <w:proofErr w:type="spellStart"/>
+      <w:r>
+        <w:rPr>
+          <w:rFonts w:ascii="Arial" w:hAnsi="Arial" w:cs="Arial"/>
+        </w:rPr>
+        <w:t>My</w:t>
+      </w:r>
+      <w:r>
+        <w:rPr>
+          <w:rFonts w:ascii="Arial" w:hAnsi="Arial" w:cs="Arial"/>
+        </w:rPr>
+        <w:t>SQL</w:t>
+      </w:r>
+      <w:proofErr w:type="spellEnd"/>
+      <w:r>
+        <w:rPr>
+          <w:rFonts w:ascii="Arial" w:hAnsi="Arial" w:cs="Arial"/>
+        </w:rPr>
+        <w:t>, Bootstrap</w:t>
+      </w:r>
+      <w:r>
+        <w:rPr>
+          <w:rFonts w:ascii="Arial" w:hAnsi="Arial" w:cs="Arial"/>
+        </w:rPr>
+        <w:t xml:space="preserve"> v3</w:t>
+      </w:r>
+      <w:r>
+        <w:rPr>
+          <w:rFonts w:ascii="Arial" w:hAnsi="Arial" w:cs="Arial"/>
+        </w:rPr>
+        <w:t xml:space="preserve">, Sublime Text 2 (Package Control, </w:t>
+      </w:r>
+      <w:r>
+        <w:rPr>
+          <w:rFonts w:ascii="Arial" w:hAnsi="Arial" w:cs="Arial"/>
+        </w:rPr>
+        <w:t xml:space="preserve">Sublime SFTP, </w:t>
+      </w:r>
+      <w:proofErr w:type="spellStart"/>
+      <w:r>
+        <w:rPr>
+          <w:rFonts w:ascii="Arial" w:hAnsi="Arial" w:cs="Arial"/>
+        </w:rPr>
+        <w:t>DocBlockr</w:t>
+      </w:r>
+      <w:proofErr w:type="spellEnd"/>
+      <w:r>
+        <w:rPr>
+          <w:rFonts w:ascii="Arial" w:hAnsi="Arial" w:cs="Arial"/>
+        </w:rPr>
+        <w:t>)</w:t>
       </w:r>
     </w:p>
     <w:sectPr>
-      <w:headerReference w:type="default" r:id="rId11"/>
+      <w:headerReference w:type="default" r:id="rId10"/>
       <w:pgSz w:w="12240" w:h="15840"/>
       <w:pgMar w:top="864" w:right="1296" w:bottom="864" w:left="1296" w:header="720" w:footer="720" w:gutter="0"/>
       <w:cols w:space="720"/>
@@ -1112,7 +1218,7 @@
 </file>
 
 <file path=word/endnotes.xml><?xml version="1.0" encoding="utf-8"?>
-<w:endnotes xmlns:wpc="http://schemas.microsoft.com/office/word/2010/wordprocessingCanvas" xmlns:mo="http://schemas.microsoft.com/office/mac/office/2008/main" xmlns:mc="http://schemas.openxmlformats.org/markup-compatibility/2006" xmlns:mv="urn:schemas-microsoft-com:mac:vml" xmlns:o="urn:schemas-microsoft-com:office:office" xmlns:r="http://schemas.openxmlformats.org/officeDocument/2006/relationships" xmlns:m="http://schemas.openxmlformats.org/officeDocument/2006/math" xmlns:v="urn:schemas-microsoft-com:vml" xmlns:wp14="http://schemas.microsoft.com/office/word/2010/wordprocessingDrawing" xmlns:wp="http://schemas.openxmlformats.org/drawingml/2006/wordprocessingDrawing" xmlns:w10="urn:schemas-microsoft-com:office:word" xmlns:w="http://schemas.openxmlformats.org/wordprocessingml/2006/main" xmlns:w14="http://schemas.microsoft.com/office/word/2010/wordml" xmlns:wpg="http://schemas.microsoft.com/office/word/2010/wordprocessingGroup" xmlns:wpi="http://schemas.microsoft.com/office/word/2010/wordprocessingInk" xmlns:wne="http://schemas.microsoft.com/office/word/2006/wordml" xmlns:wps="http://schemas.microsoft.com/office/word/2010/wordprocessingShape" mc:Ignorable="w14 wp14">
+<w:endnotes xmlns:ve="http://schemas.openxmlformats.org/markup-compatibility/2006" xmlns:o="urn:schemas-microsoft-com:office:office" xmlns:r="http://schemas.openxmlformats.org/officeDocument/2006/relationships" xmlns:m="http://schemas.openxmlformats.org/officeDocument/2006/math" xmlns:v="urn:schemas-microsoft-com:vml" xmlns:wp="http://schemas.openxmlformats.org/drawingml/2006/wordprocessingDrawing" xmlns:w10="urn:schemas-microsoft-com:office:word" xmlns:w="http://schemas.openxmlformats.org/wordprocessingml/2006/main" xmlns:wne="http://schemas.microsoft.com/office/word/2006/wordml">
   <w:endnote w:type="separator" w:id="-1">
     <w:p>
       <w:pPr>
@@ -1137,7 +1243,7 @@
 </file>
 
 <file path=word/footnotes.xml><?xml version="1.0" encoding="utf-8"?>
-<w:footnotes xmlns:wpc="http://schemas.microsoft.com/office/word/2010/wordprocessingCanvas" xmlns:mo="http://schemas.microsoft.com/office/mac/office/2008/main" xmlns:mc="http://schemas.openxmlformats.org/markup-compatibility/2006" xmlns:mv="urn:schemas-microsoft-com:mac:vml" xmlns:o="urn:schemas-microsoft-com:office:office" xmlns:r="http://schemas.openxmlformats.org/officeDocument/2006/relationships" xmlns:m="http://schemas.openxmlformats.org/officeDocument/2006/math" xmlns:v="urn:schemas-microsoft-com:vml" xmlns:wp14="http://schemas.microsoft.com/office/word/2010/wordprocessingDrawing" xmlns:wp="http://schemas.openxmlformats.org/drawingml/2006/wordprocessingDrawing" xmlns:w10="urn:schemas-microsoft-com:office:word" xmlns:w="http://schemas.openxmlformats.org/wordprocessingml/2006/main" xmlns:w14="http://schemas.microsoft.com/office/word/2010/wordml" xmlns:wpg="http://schemas.microsoft.com/office/word/2010/wordprocessingGroup" xmlns:wpi="http://schemas.microsoft.com/office/word/2010/wordprocessingInk" xmlns:wne="http://schemas.microsoft.com/office/word/2006/wordml" xmlns:wps="http://schemas.microsoft.com/office/word/2010/wordprocessingShape" mc:Ignorable="w14 wp14">
+<w:footnotes xmlns:ve="http://schemas.openxmlformats.org/markup-compatibility/2006" xmlns:o="urn:schemas-microsoft-com:office:office" xmlns:r="http://schemas.openxmlformats.org/officeDocument/2006/relationships" xmlns:m="http://schemas.openxmlformats.org/officeDocument/2006/math" xmlns:v="urn:schemas-microsoft-com:vml" xmlns:wp="http://schemas.openxmlformats.org/drawingml/2006/wordprocessingDrawing" xmlns:w10="urn:schemas-microsoft-com:office:word" xmlns:w="http://schemas.openxmlformats.org/wordprocessingml/2006/main" xmlns:wne="http://schemas.microsoft.com/office/word/2006/wordml">
   <w:footnote w:type="separator" w:id="-1">
     <w:p>
       <w:pPr>
@@ -1162,7 +1268,7 @@
 </file>
 
 <file path=word/header1.xml><?xml version="1.0" encoding="utf-8"?>
-<w:hdr xmlns:wpc="http://schemas.microsoft.com/office/word/2010/wordprocessingCanvas" xmlns:mo="http://schemas.microsoft.com/office/mac/office/2008/main" xmlns:mc="http://schemas.openxmlformats.org/markup-compatibility/2006" xmlns:mv="urn:schemas-microsoft-com:mac:vml" xmlns:o="urn:schemas-microsoft-com:office:office" xmlns:r="http://schemas.openxmlformats.org/officeDocument/2006/relationships" xmlns:m="http://schemas.openxmlformats.org/officeDocument/2006/math" xmlns:v="urn:schemas-microsoft-com:vml" xmlns:wp14="http://schemas.microsoft.com/office/word/2010/wordprocessingDrawing" xmlns:wp="http://schemas.openxmlformats.org/drawingml/2006/wordprocessingDrawing" xmlns:w10="urn:schemas-microsoft-com:office:word" xmlns:w="http://schemas.openxmlformats.org/wordprocessingml/2006/main" xmlns:w14="http://schemas.microsoft.com/office/word/2010/wordml" xmlns:wpg="http://schemas.microsoft.com/office/word/2010/wordprocessingGroup" xmlns:wpi="http://schemas.microsoft.com/office/word/2010/wordprocessingInk" xmlns:wne="http://schemas.microsoft.com/office/word/2006/wordml" xmlns:wps="http://schemas.microsoft.com/office/word/2010/wordprocessingShape" mc:Ignorable="w14 wp14">
+<w:hdr xmlns:ve="http://schemas.openxmlformats.org/markup-compatibility/2006" xmlns:o="urn:schemas-microsoft-com:office:office" xmlns:r="http://schemas.openxmlformats.org/officeDocument/2006/relationships" xmlns:m="http://schemas.openxmlformats.org/officeDocument/2006/math" xmlns:v="urn:schemas-microsoft-com:vml" xmlns:wp="http://schemas.openxmlformats.org/drawingml/2006/wordprocessingDrawing" xmlns:w10="urn:schemas-microsoft-com:office:word" xmlns:w="http://schemas.openxmlformats.org/wordprocessingml/2006/main" xmlns:wne="http://schemas.microsoft.com/office/word/2006/wordml">
   <w:p>
     <w:pPr>
       <w:pStyle w:val="Header"/>
@@ -1177,7 +1283,7 @@
 </file>
 
 <file path=word/numbering.xml><?xml version="1.0" encoding="utf-8"?>
-<w:numbering xmlns:wpc="http://schemas.microsoft.com/office/word/2010/wordprocessingCanvas" xmlns:mo="http://schemas.microsoft.com/office/mac/office/2008/main" xmlns:mc="http://schemas.openxmlformats.org/markup-compatibility/2006" xmlns:mv="urn:schemas-microsoft-com:mac:vml" xmlns:o="urn:schemas-microsoft-com:office:office" xmlns:r="http://schemas.openxmlformats.org/officeDocument/2006/relationships" xmlns:m="http://schemas.openxmlformats.org/officeDocument/2006/math" xmlns:v="urn:schemas-microsoft-com:vml" xmlns:wp14="http://schemas.microsoft.com/office/word/2010/wordprocessingDrawing" xmlns:wp="http://schemas.openxmlformats.org/drawingml/2006/wordprocessingDrawing" xmlns:w10="urn:schemas-microsoft-com:office:word" xmlns:w="http://schemas.openxmlformats.org/wordprocessingml/2006/main" xmlns:w14="http://schemas.microsoft.com/office/word/2010/wordml" xmlns:wpg="http://schemas.microsoft.com/office/word/2010/wordprocessingGroup" xmlns:wpi="http://schemas.microsoft.com/office/word/2010/wordprocessingInk" xmlns:wne="http://schemas.microsoft.com/office/word/2006/wordml" xmlns:wps="http://schemas.microsoft.com/office/word/2010/wordprocessingShape" mc:Ignorable="w14 wp14">
+<w:numbering xmlns:ve="http://schemas.openxmlformats.org/markup-compatibility/2006" xmlns:o="urn:schemas-microsoft-com:office:office" xmlns:r="http://schemas.openxmlformats.org/officeDocument/2006/relationships" xmlns:m="http://schemas.openxmlformats.org/officeDocument/2006/math" xmlns:v="urn:schemas-microsoft-com:vml" xmlns:wp="http://schemas.openxmlformats.org/drawingml/2006/wordprocessingDrawing" xmlns:w10="urn:schemas-microsoft-com:office:word" xmlns:w="http://schemas.openxmlformats.org/wordprocessingml/2006/main" xmlns:wne="http://schemas.microsoft.com/office/word/2006/wordml">
   <w:abstractNum w:abstractNumId="0">
     <w:nsid w:val="11594506"/>
     <w:multiLevelType w:val="hybridMultilevel"/>
@@ -1292,6 +1398,155 @@
     </w:lvl>
   </w:abstractNum>
   <w:abstractNum w:abstractNumId="1">
+    <w:nsid w:val="19173F47"/>
+    <w:multiLevelType w:val="multilevel"/>
+    <w:tmpl w:val="7F9CE49C"/>
+    <w:lvl w:ilvl="0">
+      <w:start w:val="1"/>
+      <w:numFmt w:val="bullet"/>
+      <w:lvlText w:val=""/>
+      <w:lvlJc w:val="left"/>
+      <w:pPr>
+        <w:tabs>
+          <w:tab w:val="num" w:pos="720"/>
+        </w:tabs>
+        <w:ind w:left="720" w:hanging="360"/>
+      </w:pPr>
+      <w:rPr>
+        <w:rFonts w:ascii="Symbol" w:hAnsi="Symbol" w:hint="default"/>
+        <w:sz w:val="20"/>
+      </w:rPr>
+    </w:lvl>
+    <w:lvl w:ilvl="1" w:tentative="1">
+      <w:start w:val="1"/>
+      <w:numFmt w:val="bullet"/>
+      <w:lvlText w:val="o"/>
+      <w:lvlJc w:val="left"/>
+      <w:pPr>
+        <w:tabs>
+          <w:tab w:val="num" w:pos="1440"/>
+        </w:tabs>
+        <w:ind w:left="1440" w:hanging="360"/>
+      </w:pPr>
+      <w:rPr>
+        <w:rFonts w:ascii="Courier New" w:hAnsi="Courier New" w:hint="default"/>
+        <w:sz w:val="20"/>
+      </w:rPr>
+    </w:lvl>
+    <w:lvl w:ilvl="2" w:tentative="1">
+      <w:start w:val="1"/>
+      <w:numFmt w:val="bullet"/>
+      <w:lvlText w:val=""/>
+      <w:lvlJc w:val="left"/>
+      <w:pPr>
+        <w:tabs>
+          <w:tab w:val="num" w:pos="2160"/>
+        </w:tabs>
+        <w:ind w:left="2160" w:hanging="360"/>
+      </w:pPr>
+      <w:rPr>
+        <w:rFonts w:ascii="Wingdings" w:hAnsi="Wingdings" w:hint="default"/>
+        <w:sz w:val="20"/>
+      </w:rPr>
+    </w:lvl>
+    <w:lvl w:ilvl="3" w:tentative="1">
+      <w:start w:val="1"/>
+      <w:numFmt w:val="bullet"/>
+      <w:lvlText w:val=""/>
+      <w:lvlJc w:val="left"/>
+      <w:pPr>
+        <w:tabs>
+          <w:tab w:val="num" w:pos="2880"/>
+        </w:tabs>
+        <w:ind w:left="2880" w:hanging="360"/>
+      </w:pPr>
+      <w:rPr>
+        <w:rFonts w:ascii="Wingdings" w:hAnsi="Wingdings" w:hint="default"/>
+        <w:sz w:val="20"/>
+      </w:rPr>
+    </w:lvl>
+    <w:lvl w:ilvl="4" w:tentative="1">
+      <w:start w:val="1"/>
+      <w:numFmt w:val="bullet"/>
+      <w:lvlText w:val=""/>
+      <w:lvlJc w:val="left"/>
+      <w:pPr>
+        <w:tabs>
+          <w:tab w:val="num" w:pos="3600"/>
+        </w:tabs>
+        <w:ind w:left="3600" w:hanging="360"/>
+      </w:pPr>
+      <w:rPr>
+        <w:rFonts w:ascii="Wingdings" w:hAnsi="Wingdings" w:hint="default"/>
+        <w:sz w:val="20"/>
+      </w:rPr>
+    </w:lvl>
+    <w:lvl w:ilvl="5" w:tentative="1">
+      <w:start w:val="1"/>
+      <w:numFmt w:val="bullet"/>
+      <w:lvlText w:val=""/>
+      <w:lvlJc w:val="left"/>
+      <w:pPr>
+        <w:tabs>
+          <w:tab w:val="num" w:pos="4320"/>
+        </w:tabs>
+        <w:ind w:left="4320" w:hanging="360"/>
+      </w:pPr>
+      <w:rPr>
+        <w:rFonts w:ascii="Wingdings" w:hAnsi="Wingdings" w:hint="default"/>
+        <w:sz w:val="20"/>
+      </w:rPr>
+    </w:lvl>
+    <w:lvl w:ilvl="6" w:tentative="1">
+      <w:start w:val="1"/>
+      <w:numFmt w:val="bullet"/>
+      <w:lvlText w:val=""/>
+      <w:lvlJc w:val="left"/>
+      <w:pPr>
+        <w:tabs>
+          <w:tab w:val="num" w:pos="5040"/>
+        </w:tabs>
+        <w:ind w:left="5040" w:hanging="360"/>
+      </w:pPr>
+      <w:rPr>
+        <w:rFonts w:ascii="Wingdings" w:hAnsi="Wingdings" w:hint="default"/>
+        <w:sz w:val="20"/>
+      </w:rPr>
+    </w:lvl>
+    <w:lvl w:ilvl="7" w:tentative="1">
+      <w:start w:val="1"/>
+      <w:numFmt w:val="bullet"/>
+      <w:lvlText w:val=""/>
+      <w:lvlJc w:val="left"/>
+      <w:pPr>
+        <w:tabs>
+          <w:tab w:val="num" w:pos="5760"/>
+        </w:tabs>
+        <w:ind w:left="5760" w:hanging="360"/>
+      </w:pPr>
+      <w:rPr>
+        <w:rFonts w:ascii="Wingdings" w:hAnsi="Wingdings" w:hint="default"/>
+        <w:sz w:val="20"/>
+      </w:rPr>
+    </w:lvl>
+    <w:lvl w:ilvl="8" w:tentative="1">
+      <w:start w:val="1"/>
+      <w:numFmt w:val="bullet"/>
+      <w:lvlText w:val=""/>
+      <w:lvlJc w:val="left"/>
+      <w:pPr>
+        <w:tabs>
+          <w:tab w:val="num" w:pos="6480"/>
+        </w:tabs>
+        <w:ind w:left="6480" w:hanging="360"/>
+      </w:pPr>
+      <w:rPr>
+        <w:rFonts w:ascii="Wingdings" w:hAnsi="Wingdings" w:hint="default"/>
+        <w:sz w:val="20"/>
+      </w:rPr>
+    </w:lvl>
+  </w:abstractNum>
+  <w:abstractNum w:abstractNumId="2">
     <w:nsid w:val="22473CB6"/>
     <w:multiLevelType w:val="hybridMultilevel"/>
     <w:tmpl w:val="B4DCD42E"/>
@@ -1404,7 +1659,7 @@
       </w:rPr>
     </w:lvl>
   </w:abstractNum>
-  <w:abstractNum w:abstractNumId="2">
+  <w:abstractNum w:abstractNumId="3">
     <w:nsid w:val="23CA3622"/>
     <w:multiLevelType w:val="hybridMultilevel"/>
     <w:tmpl w:val="E75E9EAE"/>
@@ -1517,7 +1772,7 @@
       </w:rPr>
     </w:lvl>
   </w:abstractNum>
-  <w:abstractNum w:abstractNumId="3">
+  <w:abstractNum w:abstractNumId="4">
     <w:nsid w:val="270C32CD"/>
     <w:multiLevelType w:val="hybridMultilevel"/>
     <w:tmpl w:val="61E87844"/>
@@ -1630,7 +1885,269 @@
       </w:rPr>
     </w:lvl>
   </w:abstractNum>
-  <w:abstractNum w:abstractNumId="4">
+  <w:abstractNum w:abstractNumId="5">
+    <w:nsid w:val="2D775AEA"/>
+    <w:multiLevelType w:val="hybridMultilevel"/>
+    <w:tmpl w:val="3DA20096"/>
+    <w:lvl w:ilvl="0" w:tplc="04090001">
+      <w:start w:val="1"/>
+      <w:numFmt w:val="bullet"/>
+      <w:lvlText w:val=""/>
+      <w:lvlJc w:val="left"/>
+      <w:pPr>
+        <w:ind w:left="720" w:hanging="360"/>
+      </w:pPr>
+      <w:rPr>
+        <w:rFonts w:ascii="Symbol" w:hAnsi="Symbol" w:hint="default"/>
+      </w:rPr>
+    </w:lvl>
+    <w:lvl w:ilvl="1" w:tplc="04090003">
+      <w:start w:val="1"/>
+      <w:numFmt w:val="bullet"/>
+      <w:lvlText w:val="o"/>
+      <w:lvlJc w:val="left"/>
+      <w:pPr>
+        <w:ind w:left="1440" w:hanging="360"/>
+      </w:pPr>
+      <w:rPr>
+        <w:rFonts w:ascii="Courier New" w:hAnsi="Courier New" w:cs="Courier New" w:hint="default"/>
+      </w:rPr>
+    </w:lvl>
+    <w:lvl w:ilvl="2" w:tplc="04090005" w:tentative="1">
+      <w:start w:val="1"/>
+      <w:numFmt w:val="bullet"/>
+      <w:lvlText w:val=""/>
+      <w:lvlJc w:val="left"/>
+      <w:pPr>
+        <w:ind w:left="2160" w:hanging="360"/>
+      </w:pPr>
+      <w:rPr>
+        <w:rFonts w:ascii="Wingdings" w:hAnsi="Wingdings" w:hint="default"/>
+      </w:rPr>
+    </w:lvl>
+    <w:lvl w:ilvl="3" w:tplc="04090001" w:tentative="1">
+      <w:start w:val="1"/>
+      <w:numFmt w:val="bullet"/>
+      <w:lvlText w:val=""/>
+      <w:lvlJc w:val="left"/>
+      <w:pPr>
+        <w:ind w:left="2880" w:hanging="360"/>
+      </w:pPr>
+      <w:rPr>
+        <w:rFonts w:ascii="Symbol" w:hAnsi="Symbol" w:hint="default"/>
+      </w:rPr>
+    </w:lvl>
+    <w:lvl w:ilvl="4" w:tplc="04090003" w:tentative="1">
+      <w:start w:val="1"/>
+      <w:numFmt w:val="bullet"/>
+      <w:lvlText w:val="o"/>
+      <w:lvlJc w:val="left"/>
+      <w:pPr>
+        <w:ind w:left="3600" w:hanging="360"/>
+      </w:pPr>
+      <w:rPr>
+        <w:rFonts w:ascii="Courier New" w:hAnsi="Courier New" w:cs="Courier New" w:hint="default"/>
+      </w:rPr>
+    </w:lvl>
+    <w:lvl w:ilvl="5" w:tplc="04090005" w:tentative="1">
+      <w:start w:val="1"/>
+      <w:numFmt w:val="bullet"/>
+      <w:lvlText w:val=""/>
+      <w:lvlJc w:val="left"/>
+      <w:pPr>
+        <w:ind w:left="4320" w:hanging="360"/>
+      </w:pPr>
+      <w:rPr>
+        <w:rFonts w:ascii="Wingdings" w:hAnsi="Wingdings" w:hint="default"/>
+      </w:rPr>
+    </w:lvl>
+    <w:lvl w:ilvl="6" w:tplc="04090001" w:tentative="1">
+      <w:start w:val="1"/>
+      <w:numFmt w:val="bullet"/>
+      <w:lvlText w:val=""/>
+      <w:lvlJc w:val="left"/>
+      <w:pPr>
+        <w:ind w:left="5040" w:hanging="360"/>
+      </w:pPr>
+      <w:rPr>
+        <w:rFonts w:ascii="Symbol" w:hAnsi="Symbol" w:hint="default"/>
+      </w:rPr>
+    </w:lvl>
+    <w:lvl w:ilvl="7" w:tplc="04090003" w:tentative="1">
+      <w:start w:val="1"/>
+      <w:numFmt w:val="bullet"/>
+      <w:lvlText w:val="o"/>
+      <w:lvlJc w:val="left"/>
+      <w:pPr>
+        <w:ind w:left="5760" w:hanging="360"/>
+      </w:pPr>
+      <w:rPr>
+        <w:rFonts w:ascii="Courier New" w:hAnsi="Courier New" w:cs="Courier New" w:hint="default"/>
+      </w:rPr>
+    </w:lvl>
+    <w:lvl w:ilvl="8" w:tplc="04090005" w:tentative="1">
+      <w:start w:val="1"/>
+      <w:numFmt w:val="bullet"/>
+      <w:lvlText w:val=""/>
+      <w:lvlJc w:val="left"/>
+      <w:pPr>
+        <w:ind w:left="6480" w:hanging="360"/>
+      </w:pPr>
+      <w:rPr>
+        <w:rFonts w:ascii="Wingdings" w:hAnsi="Wingdings" w:hint="default"/>
+      </w:rPr>
+    </w:lvl>
+  </w:abstractNum>
+  <w:abstractNum w:abstractNumId="6">
+    <w:nsid w:val="32523EB4"/>
+    <w:multiLevelType w:val="multilevel"/>
+    <w:tmpl w:val="924A91BE"/>
+    <w:lvl w:ilvl="0">
+      <w:start w:val="1"/>
+      <w:numFmt w:val="bullet"/>
+      <w:lvlText w:val=""/>
+      <w:lvlJc w:val="left"/>
+      <w:pPr>
+        <w:tabs>
+          <w:tab w:val="num" w:pos="720"/>
+        </w:tabs>
+        <w:ind w:left="720" w:hanging="360"/>
+      </w:pPr>
+      <w:rPr>
+        <w:rFonts w:ascii="Symbol" w:hAnsi="Symbol" w:hint="default"/>
+        <w:sz w:val="20"/>
+      </w:rPr>
+    </w:lvl>
+    <w:lvl w:ilvl="1" w:tentative="1">
+      <w:start w:val="1"/>
+      <w:numFmt w:val="bullet"/>
+      <w:lvlText w:val="o"/>
+      <w:lvlJc w:val="left"/>
+      <w:pPr>
+        <w:tabs>
+          <w:tab w:val="num" w:pos="1440"/>
+        </w:tabs>
+        <w:ind w:left="1440" w:hanging="360"/>
+      </w:pPr>
+      <w:rPr>
+        <w:rFonts w:ascii="Courier New" w:hAnsi="Courier New" w:hint="default"/>
+        <w:sz w:val="20"/>
+      </w:rPr>
+    </w:lvl>
+    <w:lvl w:ilvl="2" w:tentative="1">
+      <w:start w:val="1"/>
+      <w:numFmt w:val="bullet"/>
+      <w:lvlText w:val=""/>
+      <w:lvlJc w:val="left"/>
+      <w:pPr>
+        <w:tabs>
+          <w:tab w:val="num" w:pos="2160"/>
+        </w:tabs>
+        <w:ind w:left="2160" w:hanging="360"/>
+      </w:pPr>
+      <w:rPr>
+        <w:rFonts w:ascii="Wingdings" w:hAnsi="Wingdings" w:hint="default"/>
+        <w:sz w:val="20"/>
+      </w:rPr>
+    </w:lvl>
+    <w:lvl w:ilvl="3" w:tentative="1">
+      <w:start w:val="1"/>
+      <w:numFmt w:val="bullet"/>
+      <w:lvlText w:val=""/>
+      <w:lvlJc w:val="left"/>
+      <w:pPr>
+        <w:tabs>
+          <w:tab w:val="num" w:pos="2880"/>
+        </w:tabs>
+        <w:ind w:left="2880" w:hanging="360"/>
+      </w:pPr>
+      <w:rPr>
+        <w:rFonts w:ascii="Wingdings" w:hAnsi="Wingdings" w:hint="default"/>
+        <w:sz w:val="20"/>
+      </w:rPr>
+    </w:lvl>
+    <w:lvl w:ilvl="4" w:tentative="1">
+      <w:start w:val="1"/>
+      <w:numFmt w:val="bullet"/>
+      <w:lvlText w:val=""/>
+      <w:lvlJc w:val="left"/>
+      <w:pPr>
+        <w:tabs>
+          <w:tab w:val="num" w:pos="3600"/>
+        </w:tabs>
+        <w:ind w:left="3600" w:hanging="360"/>
+      </w:pPr>
+      <w:rPr>
+        <w:rFonts w:ascii="Wingdings" w:hAnsi="Wingdings" w:hint="default"/>
+        <w:sz w:val="20"/>
+      </w:rPr>
+    </w:lvl>
+    <w:lvl w:ilvl="5" w:tentative="1">
+      <w:start w:val="1"/>
+      <w:numFmt w:val="bullet"/>
+      <w:lvlText w:val=""/>
+      <w:lvlJc w:val="left"/>
+      <w:pPr>
+        <w:tabs>
+          <w:tab w:val="num" w:pos="4320"/>
+        </w:tabs>
+        <w:ind w:left="4320" w:hanging="360"/>
+      </w:pPr>
+      <w:rPr>
+        <w:rFonts w:ascii="Wingdings" w:hAnsi="Wingdings" w:hint="default"/>
+        <w:sz w:val="20"/>
+      </w:rPr>
+    </w:lvl>
+    <w:lvl w:ilvl="6" w:tentative="1">
+      <w:start w:val="1"/>
+      <w:numFmt w:val="bullet"/>
+      <w:lvlText w:val=""/>
+      <w:lvlJc w:val="left"/>
+      <w:pPr>
+        <w:tabs>
+          <w:tab w:val="num" w:pos="5040"/>
+        </w:tabs>
+        <w:ind w:left="5040" w:hanging="360"/>
+      </w:pPr>
+      <w:rPr>
+        <w:rFonts w:ascii="Wingdings" w:hAnsi="Wingdings" w:hint="default"/>
+        <w:sz w:val="20"/>
+      </w:rPr>
+    </w:lvl>
+    <w:lvl w:ilvl="7" w:tentative="1">
+      <w:start w:val="1"/>
+      <w:numFmt w:val="bullet"/>
+      <w:lvlText w:val=""/>
+      <w:lvlJc w:val="left"/>
+      <w:pPr>
+        <w:tabs>
+          <w:tab w:val="num" w:pos="5760"/>
+        </w:tabs>
+        <w:ind w:left="5760" w:hanging="360"/>
+      </w:pPr>
+      <w:rPr>
+        <w:rFonts w:ascii="Wingdings" w:hAnsi="Wingdings" w:hint="default"/>
+        <w:sz w:val="20"/>
+      </w:rPr>
+    </w:lvl>
+    <w:lvl w:ilvl="8" w:tentative="1">
+      <w:start w:val="1"/>
+      <w:numFmt w:val="bullet"/>
+      <w:lvlText w:val=""/>
+      <w:lvlJc w:val="left"/>
+      <w:pPr>
+        <w:tabs>
+          <w:tab w:val="num" w:pos="6480"/>
+        </w:tabs>
+        <w:ind w:left="6480" w:hanging="360"/>
+      </w:pPr>
+      <w:rPr>
+        <w:rFonts w:ascii="Wingdings" w:hAnsi="Wingdings" w:hint="default"/>
+        <w:sz w:val="20"/>
+      </w:rPr>
+    </w:lvl>
+  </w:abstractNum>
+  <w:abstractNum w:abstractNumId="7">
     <w:nsid w:val="5650752C"/>
     <w:multiLevelType w:val="hybridMultilevel"/>
     <w:tmpl w:val="CA688EB0"/>
@@ -1743,130 +2260,464 @@
       </w:rPr>
     </w:lvl>
   </w:abstractNum>
-  <w:abstractNum w:abstractNumId="5">
-    <w:nsid w:val="66B73AE3"/>
-    <w:multiLevelType w:val="hybridMultilevel"/>
-    <w:tmpl w:val="BA6A06F8"/>
-    <w:lvl w:ilvl="0" w:tplc="04090001">
+  <w:abstractNum w:abstractNumId="8">
+    <w:nsid w:val="588E1930"/>
+    <w:multiLevelType w:val="multilevel"/>
+    <w:tmpl w:val="F050D4B2"/>
+    <w:lvl w:ilvl="0">
       <w:start w:val="1"/>
       <w:numFmt w:val="bullet"/>
       <w:lvlText w:val=""/>
       <w:lvlJc w:val="left"/>
       <w:pPr>
+        <w:tabs>
+          <w:tab w:val="num" w:pos="720"/>
+        </w:tabs>
         <w:ind w:left="720" w:hanging="360"/>
       </w:pPr>
       <w:rPr>
         <w:rFonts w:ascii="Symbol" w:hAnsi="Symbol" w:hint="default"/>
-      </w:rPr>
-    </w:lvl>
-    <w:lvl w:ilvl="1" w:tplc="04090003">
+        <w:sz w:val="20"/>
+      </w:rPr>
+    </w:lvl>
+    <w:lvl w:ilvl="1" w:tentative="1">
       <w:start w:val="1"/>
       <w:numFmt w:val="bullet"/>
       <w:lvlText w:val="o"/>
       <w:lvlJc w:val="left"/>
       <w:pPr>
+        <w:tabs>
+          <w:tab w:val="num" w:pos="1440"/>
+        </w:tabs>
         <w:ind w:left="1440" w:hanging="360"/>
       </w:pPr>
       <w:rPr>
         <w:rFonts w:ascii="Courier New" w:hAnsi="Courier New" w:hint="default"/>
-      </w:rPr>
-    </w:lvl>
-    <w:lvl w:ilvl="2" w:tplc="04090005" w:tentative="1">
-      <w:start w:val="1"/>
-      <w:numFmt w:val="bullet"/>
-      <w:lvlText w:val=""/>
-      <w:lvlJc w:val="left"/>
-      <w:pPr>
+        <w:sz w:val="20"/>
+      </w:rPr>
+    </w:lvl>
+    <w:lvl w:ilvl="2" w:tentative="1">
+      <w:start w:val="1"/>
+      <w:numFmt w:val="bullet"/>
+      <w:lvlText w:val=""/>
+      <w:lvlJc w:val="left"/>
+      <w:pPr>
+        <w:tabs>
+          <w:tab w:val="num" w:pos="2160"/>
+        </w:tabs>
         <w:ind w:left="2160" w:hanging="360"/>
       </w:pPr>
       <w:rPr>
         <w:rFonts w:ascii="Wingdings" w:hAnsi="Wingdings" w:hint="default"/>
-      </w:rPr>
-    </w:lvl>
-    <w:lvl w:ilvl="3" w:tplc="04090001" w:tentative="1">
+        <w:sz w:val="20"/>
+      </w:rPr>
+    </w:lvl>
+    <w:lvl w:ilvl="3" w:tentative="1">
+      <w:start w:val="1"/>
+      <w:numFmt w:val="bullet"/>
+      <w:lvlText w:val=""/>
+      <w:lvlJc w:val="left"/>
+      <w:pPr>
+        <w:tabs>
+          <w:tab w:val="num" w:pos="2880"/>
+        </w:tabs>
+        <w:ind w:left="2880" w:hanging="360"/>
+      </w:pPr>
+      <w:rPr>
+        <w:rFonts w:ascii="Wingdings" w:hAnsi="Wingdings" w:hint="default"/>
+        <w:sz w:val="20"/>
+      </w:rPr>
+    </w:lvl>
+    <w:lvl w:ilvl="4" w:tentative="1">
+      <w:start w:val="1"/>
+      <w:numFmt w:val="bullet"/>
+      <w:lvlText w:val=""/>
+      <w:lvlJc w:val="left"/>
+      <w:pPr>
+        <w:tabs>
+          <w:tab w:val="num" w:pos="3600"/>
+        </w:tabs>
+        <w:ind w:left="3600" w:hanging="360"/>
+      </w:pPr>
+      <w:rPr>
+        <w:rFonts w:ascii="Wingdings" w:hAnsi="Wingdings" w:hint="default"/>
+        <w:sz w:val="20"/>
+      </w:rPr>
+    </w:lvl>
+    <w:lvl w:ilvl="5" w:tentative="1">
+      <w:start w:val="1"/>
+      <w:numFmt w:val="bullet"/>
+      <w:lvlText w:val=""/>
+      <w:lvlJc w:val="left"/>
+      <w:pPr>
+        <w:tabs>
+          <w:tab w:val="num" w:pos="4320"/>
+        </w:tabs>
+        <w:ind w:left="4320" w:hanging="360"/>
+      </w:pPr>
+      <w:rPr>
+        <w:rFonts w:ascii="Wingdings" w:hAnsi="Wingdings" w:hint="default"/>
+        <w:sz w:val="20"/>
+      </w:rPr>
+    </w:lvl>
+    <w:lvl w:ilvl="6" w:tentative="1">
+      <w:start w:val="1"/>
+      <w:numFmt w:val="bullet"/>
+      <w:lvlText w:val=""/>
+      <w:lvlJc w:val="left"/>
+      <w:pPr>
+        <w:tabs>
+          <w:tab w:val="num" w:pos="5040"/>
+        </w:tabs>
+        <w:ind w:left="5040" w:hanging="360"/>
+      </w:pPr>
+      <w:rPr>
+        <w:rFonts w:ascii="Wingdings" w:hAnsi="Wingdings" w:hint="default"/>
+        <w:sz w:val="20"/>
+      </w:rPr>
+    </w:lvl>
+    <w:lvl w:ilvl="7" w:tentative="1">
+      <w:start w:val="1"/>
+      <w:numFmt w:val="bullet"/>
+      <w:lvlText w:val=""/>
+      <w:lvlJc w:val="left"/>
+      <w:pPr>
+        <w:tabs>
+          <w:tab w:val="num" w:pos="5760"/>
+        </w:tabs>
+        <w:ind w:left="5760" w:hanging="360"/>
+      </w:pPr>
+      <w:rPr>
+        <w:rFonts w:ascii="Wingdings" w:hAnsi="Wingdings" w:hint="default"/>
+        <w:sz w:val="20"/>
+      </w:rPr>
+    </w:lvl>
+    <w:lvl w:ilvl="8" w:tentative="1">
+      <w:start w:val="1"/>
+      <w:numFmt w:val="bullet"/>
+      <w:lvlText w:val=""/>
+      <w:lvlJc w:val="left"/>
+      <w:pPr>
+        <w:tabs>
+          <w:tab w:val="num" w:pos="6480"/>
+        </w:tabs>
+        <w:ind w:left="6480" w:hanging="360"/>
+      </w:pPr>
+      <w:rPr>
+        <w:rFonts w:ascii="Wingdings" w:hAnsi="Wingdings" w:hint="default"/>
+        <w:sz w:val="20"/>
+      </w:rPr>
+    </w:lvl>
+  </w:abstractNum>
+  <w:abstractNum w:abstractNumId="9">
+    <w:nsid w:val="6B2F31F5"/>
+    <w:multiLevelType w:val="multilevel"/>
+    <w:tmpl w:val="81D2D590"/>
+    <w:lvl w:ilvl="0">
       <w:start w:val="1"/>
       <w:numFmt w:val="bullet"/>
       <w:lvlText w:val=""/>
       <w:lvlJc w:val="left"/>
       <w:pPr>
+        <w:tabs>
+          <w:tab w:val="num" w:pos="720"/>
+        </w:tabs>
+        <w:ind w:left="720" w:hanging="360"/>
+      </w:pPr>
+      <w:rPr>
+        <w:rFonts w:ascii="Symbol" w:hAnsi="Symbol" w:hint="default"/>
+        <w:sz w:val="20"/>
+      </w:rPr>
+    </w:lvl>
+    <w:lvl w:ilvl="1" w:tentative="1">
+      <w:start w:val="1"/>
+      <w:numFmt w:val="bullet"/>
+      <w:lvlText w:val="o"/>
+      <w:lvlJc w:val="left"/>
+      <w:pPr>
+        <w:tabs>
+          <w:tab w:val="num" w:pos="1440"/>
+        </w:tabs>
+        <w:ind w:left="1440" w:hanging="360"/>
+      </w:pPr>
+      <w:rPr>
+        <w:rFonts w:ascii="Courier New" w:hAnsi="Courier New" w:hint="default"/>
+        <w:sz w:val="20"/>
+      </w:rPr>
+    </w:lvl>
+    <w:lvl w:ilvl="2" w:tentative="1">
+      <w:start w:val="1"/>
+      <w:numFmt w:val="bullet"/>
+      <w:lvlText w:val=""/>
+      <w:lvlJc w:val="left"/>
+      <w:pPr>
+        <w:tabs>
+          <w:tab w:val="num" w:pos="2160"/>
+        </w:tabs>
+        <w:ind w:left="2160" w:hanging="360"/>
+      </w:pPr>
+      <w:rPr>
+        <w:rFonts w:ascii="Wingdings" w:hAnsi="Wingdings" w:hint="default"/>
+        <w:sz w:val="20"/>
+      </w:rPr>
+    </w:lvl>
+    <w:lvl w:ilvl="3" w:tentative="1">
+      <w:start w:val="1"/>
+      <w:numFmt w:val="bullet"/>
+      <w:lvlText w:val=""/>
+      <w:lvlJc w:val="left"/>
+      <w:pPr>
+        <w:tabs>
+          <w:tab w:val="num" w:pos="2880"/>
+        </w:tabs>
         <w:ind w:left="2880" w:hanging="360"/>
       </w:pPr>
       <w:rPr>
+        <w:rFonts w:ascii="Wingdings" w:hAnsi="Wingdings" w:hint="default"/>
+        <w:sz w:val="20"/>
+      </w:rPr>
+    </w:lvl>
+    <w:lvl w:ilvl="4" w:tentative="1">
+      <w:start w:val="1"/>
+      <w:numFmt w:val="bullet"/>
+      <w:lvlText w:val=""/>
+      <w:lvlJc w:val="left"/>
+      <w:pPr>
+        <w:tabs>
+          <w:tab w:val="num" w:pos="3600"/>
+        </w:tabs>
+        <w:ind w:left="3600" w:hanging="360"/>
+      </w:pPr>
+      <w:rPr>
+        <w:rFonts w:ascii="Wingdings" w:hAnsi="Wingdings" w:hint="default"/>
+        <w:sz w:val="20"/>
+      </w:rPr>
+    </w:lvl>
+    <w:lvl w:ilvl="5" w:tentative="1">
+      <w:start w:val="1"/>
+      <w:numFmt w:val="bullet"/>
+      <w:lvlText w:val=""/>
+      <w:lvlJc w:val="left"/>
+      <w:pPr>
+        <w:tabs>
+          <w:tab w:val="num" w:pos="4320"/>
+        </w:tabs>
+        <w:ind w:left="4320" w:hanging="360"/>
+      </w:pPr>
+      <w:rPr>
+        <w:rFonts w:ascii="Wingdings" w:hAnsi="Wingdings" w:hint="default"/>
+        <w:sz w:val="20"/>
+      </w:rPr>
+    </w:lvl>
+    <w:lvl w:ilvl="6" w:tentative="1">
+      <w:start w:val="1"/>
+      <w:numFmt w:val="bullet"/>
+      <w:lvlText w:val=""/>
+      <w:lvlJc w:val="left"/>
+      <w:pPr>
+        <w:tabs>
+          <w:tab w:val="num" w:pos="5040"/>
+        </w:tabs>
+        <w:ind w:left="5040" w:hanging="360"/>
+      </w:pPr>
+      <w:rPr>
+        <w:rFonts w:ascii="Wingdings" w:hAnsi="Wingdings" w:hint="default"/>
+        <w:sz w:val="20"/>
+      </w:rPr>
+    </w:lvl>
+    <w:lvl w:ilvl="7" w:tentative="1">
+      <w:start w:val="1"/>
+      <w:numFmt w:val="bullet"/>
+      <w:lvlText w:val=""/>
+      <w:lvlJc w:val="left"/>
+      <w:pPr>
+        <w:tabs>
+          <w:tab w:val="num" w:pos="5760"/>
+        </w:tabs>
+        <w:ind w:left="5760" w:hanging="360"/>
+      </w:pPr>
+      <w:rPr>
+        <w:rFonts w:ascii="Wingdings" w:hAnsi="Wingdings" w:hint="default"/>
+        <w:sz w:val="20"/>
+      </w:rPr>
+    </w:lvl>
+    <w:lvl w:ilvl="8" w:tentative="1">
+      <w:start w:val="1"/>
+      <w:numFmt w:val="bullet"/>
+      <w:lvlText w:val=""/>
+      <w:lvlJc w:val="left"/>
+      <w:pPr>
+        <w:tabs>
+          <w:tab w:val="num" w:pos="6480"/>
+        </w:tabs>
+        <w:ind w:left="6480" w:hanging="360"/>
+      </w:pPr>
+      <w:rPr>
+        <w:rFonts w:ascii="Wingdings" w:hAnsi="Wingdings" w:hint="default"/>
+        <w:sz w:val="20"/>
+      </w:rPr>
+    </w:lvl>
+  </w:abstractNum>
+  <w:abstractNum w:abstractNumId="10">
+    <w:nsid w:val="6F804C26"/>
+    <w:multiLevelType w:val="multilevel"/>
+    <w:tmpl w:val="121AC520"/>
+    <w:lvl w:ilvl="0">
+      <w:start w:val="1"/>
+      <w:numFmt w:val="bullet"/>
+      <w:lvlText w:val=""/>
+      <w:lvlJc w:val="left"/>
+      <w:pPr>
+        <w:tabs>
+          <w:tab w:val="num" w:pos="720"/>
+        </w:tabs>
+        <w:ind w:left="720" w:hanging="360"/>
+      </w:pPr>
+      <w:rPr>
         <w:rFonts w:ascii="Symbol" w:hAnsi="Symbol" w:hint="default"/>
-      </w:rPr>
-    </w:lvl>
-    <w:lvl w:ilvl="4" w:tplc="04090003" w:tentative="1">
+        <w:sz w:val="20"/>
+      </w:rPr>
+    </w:lvl>
+    <w:lvl w:ilvl="1" w:tentative="1">
       <w:start w:val="1"/>
       <w:numFmt w:val="bullet"/>
       <w:lvlText w:val="o"/>
       <w:lvlJc w:val="left"/>
       <w:pPr>
+        <w:tabs>
+          <w:tab w:val="num" w:pos="1440"/>
+        </w:tabs>
+        <w:ind w:left="1440" w:hanging="360"/>
+      </w:pPr>
+      <w:rPr>
+        <w:rFonts w:ascii="Courier New" w:hAnsi="Courier New" w:hint="default"/>
+        <w:sz w:val="20"/>
+      </w:rPr>
+    </w:lvl>
+    <w:lvl w:ilvl="2" w:tentative="1">
+      <w:start w:val="1"/>
+      <w:numFmt w:val="bullet"/>
+      <w:lvlText w:val=""/>
+      <w:lvlJc w:val="left"/>
+      <w:pPr>
+        <w:tabs>
+          <w:tab w:val="num" w:pos="2160"/>
+        </w:tabs>
+        <w:ind w:left="2160" w:hanging="360"/>
+      </w:pPr>
+      <w:rPr>
+        <w:rFonts w:ascii="Wingdings" w:hAnsi="Wingdings" w:hint="default"/>
+        <w:sz w:val="20"/>
+      </w:rPr>
+    </w:lvl>
+    <w:lvl w:ilvl="3" w:tentative="1">
+      <w:start w:val="1"/>
+      <w:numFmt w:val="bullet"/>
+      <w:lvlText w:val=""/>
+      <w:lvlJc w:val="left"/>
+      <w:pPr>
+        <w:tabs>
+          <w:tab w:val="num" w:pos="2880"/>
+        </w:tabs>
+        <w:ind w:left="2880" w:hanging="360"/>
+      </w:pPr>
+      <w:rPr>
+        <w:rFonts w:ascii="Wingdings" w:hAnsi="Wingdings" w:hint="default"/>
+        <w:sz w:val="20"/>
+      </w:rPr>
+    </w:lvl>
+    <w:lvl w:ilvl="4" w:tentative="1">
+      <w:start w:val="1"/>
+      <w:numFmt w:val="bullet"/>
+      <w:lvlText w:val=""/>
+      <w:lvlJc w:val="left"/>
+      <w:pPr>
+        <w:tabs>
+          <w:tab w:val="num" w:pos="3600"/>
+        </w:tabs>
         <w:ind w:left="3600" w:hanging="360"/>
       </w:pPr>
       <w:rPr>
-        <w:rFonts w:ascii="Courier New" w:hAnsi="Courier New" w:hint="default"/>
-      </w:rPr>
-    </w:lvl>
-    <w:lvl w:ilvl="5" w:tplc="04090005" w:tentative="1">
-      <w:start w:val="1"/>
-      <w:numFmt w:val="bullet"/>
-      <w:lvlText w:val=""/>
-      <w:lvlJc w:val="left"/>
-      <w:pPr>
+        <w:rFonts w:ascii="Wingdings" w:hAnsi="Wingdings" w:hint="default"/>
+        <w:sz w:val="20"/>
+      </w:rPr>
+    </w:lvl>
+    <w:lvl w:ilvl="5" w:tentative="1">
+      <w:start w:val="1"/>
+      <w:numFmt w:val="bullet"/>
+      <w:lvlText w:val=""/>
+      <w:lvlJc w:val="left"/>
+      <w:pPr>
+        <w:tabs>
+          <w:tab w:val="num" w:pos="4320"/>
+        </w:tabs>
         <w:ind w:left="4320" w:hanging="360"/>
       </w:pPr>
       <w:rPr>
         <w:rFonts w:ascii="Wingdings" w:hAnsi="Wingdings" w:hint="default"/>
-      </w:rPr>
-    </w:lvl>
-    <w:lvl w:ilvl="6" w:tplc="04090001" w:tentative="1">
-      <w:start w:val="1"/>
-      <w:numFmt w:val="bullet"/>
-      <w:lvlText w:val=""/>
-      <w:lvlJc w:val="left"/>
-      <w:pPr>
+        <w:sz w:val="20"/>
+      </w:rPr>
+    </w:lvl>
+    <w:lvl w:ilvl="6" w:tentative="1">
+      <w:start w:val="1"/>
+      <w:numFmt w:val="bullet"/>
+      <w:lvlText w:val=""/>
+      <w:lvlJc w:val="left"/>
+      <w:pPr>
+        <w:tabs>
+          <w:tab w:val="num" w:pos="5040"/>
+        </w:tabs>
         <w:ind w:left="5040" w:hanging="360"/>
       </w:pPr>
       <w:rPr>
-        <w:rFonts w:ascii="Symbol" w:hAnsi="Symbol" w:hint="default"/>
-      </w:rPr>
-    </w:lvl>
-    <w:lvl w:ilvl="7" w:tplc="04090003" w:tentative="1">
-      <w:start w:val="1"/>
-      <w:numFmt w:val="bullet"/>
-      <w:lvlText w:val="o"/>
-      <w:lvlJc w:val="left"/>
-      <w:pPr>
+        <w:rFonts w:ascii="Wingdings" w:hAnsi="Wingdings" w:hint="default"/>
+        <w:sz w:val="20"/>
+      </w:rPr>
+    </w:lvl>
+    <w:lvl w:ilvl="7" w:tentative="1">
+      <w:start w:val="1"/>
+      <w:numFmt w:val="bullet"/>
+      <w:lvlText w:val=""/>
+      <w:lvlJc w:val="left"/>
+      <w:pPr>
+        <w:tabs>
+          <w:tab w:val="num" w:pos="5760"/>
+        </w:tabs>
         <w:ind w:left="5760" w:hanging="360"/>
       </w:pPr>
       <w:rPr>
-        <w:rFonts w:ascii="Courier New" w:hAnsi="Courier New" w:hint="default"/>
-      </w:rPr>
-    </w:lvl>
-    <w:lvl w:ilvl="8" w:tplc="04090005" w:tentative="1">
-      <w:start w:val="1"/>
-      <w:numFmt w:val="bullet"/>
-      <w:lvlText w:val=""/>
-      <w:lvlJc w:val="left"/>
-      <w:pPr>
+        <w:rFonts w:ascii="Wingdings" w:hAnsi="Wingdings" w:hint="default"/>
+        <w:sz w:val="20"/>
+      </w:rPr>
+    </w:lvl>
+    <w:lvl w:ilvl="8" w:tentative="1">
+      <w:start w:val="1"/>
+      <w:numFmt w:val="bullet"/>
+      <w:lvlText w:val=""/>
+      <w:lvlJc w:val="left"/>
+      <w:pPr>
+        <w:tabs>
+          <w:tab w:val="num" w:pos="6480"/>
+        </w:tabs>
         <w:ind w:left="6480" w:hanging="360"/>
       </w:pPr>
       <w:rPr>
         <w:rFonts w:ascii="Wingdings" w:hAnsi="Wingdings" w:hint="default"/>
+        <w:sz w:val="20"/>
       </w:rPr>
     </w:lvl>
   </w:abstractNum>
   <w:num w:numId="1">
+    <w:abstractNumId w:val="7"/>
+  </w:num>
+  <w:num w:numId="2">
     <w:abstractNumId w:val="4"/>
   </w:num>
-  <w:num w:numId="2">
+  <w:num w:numId="3">
     <w:abstractNumId w:val="3"/>
   </w:num>
-  <w:num w:numId="3">
+  <w:num w:numId="4">
     <w:abstractNumId w:val="2"/>
-  </w:num>
-  <w:num w:numId="4">
-    <w:abstractNumId w:val="1"/>
   </w:num>
   <w:num w:numId="5">
     <w:abstractNumId w:val="0"/>
@@ -1874,11 +2725,26 @@
   <w:num w:numId="6">
     <w:abstractNumId w:val="5"/>
   </w:num>
+  <w:num w:numId="7">
+    <w:abstractNumId w:val="6"/>
+  </w:num>
+  <w:num w:numId="8">
+    <w:abstractNumId w:val="9"/>
+  </w:num>
+  <w:num w:numId="9">
+    <w:abstractNumId w:val="8"/>
+  </w:num>
+  <w:num w:numId="10">
+    <w:abstractNumId w:val="1"/>
+  </w:num>
+  <w:num w:numId="11">
+    <w:abstractNumId w:val="10"/>
+  </w:num>
 </w:numbering>
 </file>
 
 <file path=word/styles.xml><?xml version="1.0" encoding="utf-8"?>
-<w:styles xmlns:mc="http://schemas.openxmlformats.org/markup-compatibility/2006" xmlns:r="http://schemas.openxmlformats.org/officeDocument/2006/relationships" xmlns:w="http://schemas.openxmlformats.org/wordprocessingml/2006/main" xmlns:w14="http://schemas.microsoft.com/office/word/2010/wordml" mc:Ignorable="w14">
+<w:styles xmlns:r="http://schemas.openxmlformats.org/officeDocument/2006/relationships" xmlns:w="http://schemas.openxmlformats.org/wordprocessingml/2006/main">
   <w:docDefaults>
     <w:rPrDefault>
       <w:rPr>
@@ -1894,7 +2760,403 @@
       </w:pPr>
     </w:pPrDefault>
   </w:docDefaults>
-  <w:latentStyles w:defLockedState="0" w:defUIPriority="99" w:defSemiHidden="1" w:defUnhideWhenUsed="1" w:defQFormat="0" w:count="276">
+  <w:latentStyles w:defLockedState="0" w:defUIPriority="99" w:defSemiHidden="1" w:defUnhideWhenUsed="1" w:defQFormat="0" w:count="267">
+    <w:lsdException w:name="Normal" w:semiHidden="0" w:uiPriority="0" w:unhideWhenUsed="0" w:qFormat="1"/>
+    <w:lsdException w:name="heading 1" w:semiHidden="0" w:uiPriority="9" w:unhideWhenUsed="0" w:qFormat="1"/>
+    <w:lsdException w:name="heading 2" w:uiPriority="9" w:qFormat="1"/>
+    <w:lsdException w:name="heading 3" w:uiPriority="9" w:qFormat="1"/>
+    <w:lsdException w:name="heading 4" w:uiPriority="9" w:qFormat="1"/>
+    <w:lsdException w:name="heading 5" w:uiPriority="9" w:qFormat="1"/>
+    <w:lsdException w:name="heading 6" w:uiPriority="9" w:qFormat="1"/>
+    <w:lsdException w:name="heading 7" w:uiPriority="9" w:qFormat="1"/>
+    <w:lsdException w:name="heading 8" w:uiPriority="9" w:qFormat="1"/>
+    <w:lsdException w:name="heading 9" w:uiPriority="9" w:qFormat="1"/>
+    <w:lsdException w:name="toc 1" w:uiPriority="39"/>
+    <w:lsdException w:name="toc 2" w:uiPriority="39"/>
+    <w:lsdException w:name="toc 3" w:uiPriority="39"/>
+    <w:lsdException w:name="toc 4" w:uiPriority="39"/>
+    <w:lsdException w:name="toc 5" w:uiPriority="39"/>
+    <w:lsdException w:name="toc 6" w:uiPriority="39"/>
+    <w:lsdException w:name="toc 7" w:uiPriority="39"/>
+    <w:lsdException w:name="toc 8" w:uiPriority="39"/>
+    <w:lsdException w:name="toc 9" w:uiPriority="39"/>
+    <w:lsdException w:name="caption" w:uiPriority="35" w:qFormat="1"/>
+    <w:lsdException w:name="Title" w:semiHidden="0" w:uiPriority="10" w:unhideWhenUsed="0" w:qFormat="1"/>
+    <w:lsdException w:name="Default Paragraph Font" w:uiPriority="1"/>
+    <w:lsdException w:name="Subtitle" w:semiHidden="0" w:uiPriority="11" w:unhideWhenUsed="0" w:qFormat="1"/>
+    <w:lsdException w:name="Strong" w:semiHidden="0" w:uiPriority="22" w:unhideWhenUsed="0" w:qFormat="1"/>
+    <w:lsdException w:name="Emphasis" w:semiHidden="0" w:uiPriority="20" w:unhideWhenUsed="0" w:qFormat="1"/>
+    <w:lsdException w:name="Table Grid" w:semiHidden="0" w:uiPriority="59" w:unhideWhenUsed="0"/>
+    <w:lsdException w:name="Placeholder Text" w:unhideWhenUsed="0"/>
+    <w:lsdException w:name="No Spacing" w:semiHidden="0" w:uiPriority="1" w:unhideWhenUsed="0" w:qFormat="1"/>
+    <w:lsdException w:name="Light Shading" w:semiHidden="0" w:uiPriority="60" w:unhideWhenUsed="0"/>
+    <w:lsdException w:name="Light List" w:semiHidden="0" w:uiPriority="61" w:unhideWhenUsed="0"/>
+    <w:lsdException w:name="Light Grid" w:semiHidden="0" w:uiPriority="62" w:unhideWhenUsed="0"/>
+    <w:lsdException w:name="Medium Shading 1" w:semiHidden="0" w:uiPriority="63" w:unhideWhenUsed="0"/>
+    <w:lsdException w:name="Medium Shading 2" w:semiHidden="0" w:uiPriority="64" w:unhideWhenUsed="0"/>
+    <w:lsdException w:name="Medium List 1" w:semiHidden="0" w:uiPriority="65" w:unhideWhenUsed="0"/>
+    <w:lsdException w:name="Medium List 2" w:semiHidden="0" w:uiPriority="66" w:unhideWhenUsed="0"/>
+    <w:lsdException w:name="Medium Grid 1" w:semiHidden="0" w:uiPriority="67" w:unhideWhenUsed="0"/>
+    <w:lsdException w:name="Medium Grid 2" w:semiHidden="0" w:uiPriority="68" w:unhideWhenUsed="0"/>
+    <w:lsdException w:name="Medium Grid 3" w:semiHidden="0" w:uiPriority="69" w:unhideWhenUsed="0"/>
+    <w:lsdException w:name="Dark List" w:semiHidden="0" w:uiPriority="70" w:unhideWhenUsed="0"/>
+    <w:lsdException w:name="Colorful Shading" w:semiHidden="0" w:uiPriority="71" w:unhideWhenUsed="0"/>
+    <w:lsdException w:name="Colorful List" w:semiHidden="0" w:uiPriority="72" w:unhideWhenUsed="0"/>
+    <w:lsdException w:name="Colorful Grid" w:semiHidden="0" w:uiPriority="73" w:unhideWhenUsed="0"/>
+    <w:lsdException w:name="Light Shading Accent 1" w:semiHidden="0" w:uiPriority="60" w:unhideWhenUsed="0"/>
+    <w:lsdException w:name="Light List Accent 1" w:semiHidden="0" w:uiPriority="61" w:unhideWhenUsed="0"/>
+    <w:lsdException w:name="Light Grid Accent 1" w:semiHidden="0" w:uiPriority="62" w:unhideWhenUsed="0"/>
+    <w:lsdException w:name="Medium Shading 1 Accent 1" w:semiHidden="0" w:uiPriority="63" w:unhideWhenUsed="0"/>
+    <w:lsdException w:name="Medium Shading 2 Accent 1" w:semiHidden="0" w:uiPriority="64" w:unhideWhenUsed="0"/>
+    <w:lsdException w:name="Medium List 1 Accent 1" w:semiHidden="0" w:uiPriority="65" w:unhideWhenUsed="0"/>
+    <w:lsdException w:name="Revision" w:unhideWhenUsed="0"/>
+    <w:lsdException w:name="List Paragraph" w:semiHidden="0" w:uiPriority="34" w:unhideWhenUsed="0" w:qFormat="1"/>
+    <w:lsdException w:name="Quote" w:semiHidden="0" w:uiPriority="29" w:unhideWhenUsed="0" w:qFormat="1"/>
+    <w:lsdException w:name="Intense Quote" w:semiHidden="0" w:uiPriority="30" w:unhideWhenUsed="0" w:qFormat="1"/>
+    <w:lsdException w:name="Medium List 2 Accent 1" w:semiHidden="0" w:uiPriority="66" w:unhideWhenUsed="0"/>
+    <w:lsdException w:name="Medium Grid 1 Accent 1" w:semiHidden="0" w:uiPriority="67" w:unhideWhenUsed="0"/>
+    <w:lsdException w:name="Medium Grid 2 Accent 1" w:semiHidden="0" w:uiPriority="68" w:unhideWhenUsed="0"/>
+    <w:lsdException w:name="Medium Grid 3 Accent 1" w:semiHidden="0" w:uiPriority="69" w:unhideWhenUsed="0"/>
+    <w:lsdException w:name="Dark List Accent 1" w:semiHidden="0" w:uiPriority="70" w:unhideWhenUsed="0"/>
+    <w:lsdException w:name="Colorful Shading Accent 1" w:semiHidden="0" w:uiPriority="71" w:unhideWhenUsed="0"/>
+    <w:lsdException w:name="Colorful List Accent 1" w:semiHidden="0" w:uiPriority="72" w:unhideWhenUsed="0"/>
+    <w:lsdException w:name="Colorful Grid Accent 1" w:semiHidden="0" w:uiPriority="73" w:unhideWhenUsed="0"/>
+    <w:lsdException w:name="Light Shading Accent 2" w:semiHidden="0" w:uiPriority="60" w:unhideWhenUsed="0"/>
+    <w:lsdException w:name="Light List Accent 2" w:semiHidden="0" w:uiPriority="61" w:unhideWhenUsed="0"/>
+    <w:lsdException w:name="Light Grid Accent 2" w:semiHidden="0" w:uiPriority="62" w:unhideWhenUsed="0"/>
+    <w:lsdException w:name="Medium Shading 1 Accent 2" w:semiHidden="0" w:uiPriority="63" w:unhideWhenUsed="0"/>
+    <w:lsdException w:name="Medium Shading 2 Accent 2" w:semiHidden="0" w:uiPriority="64" w:unhideWhenUsed="0"/>
+    <w:lsdException w:name="Medium List 1 Accent 2" w:semiHidden="0" w:uiPriority="65" w:unhideWhenUsed="0"/>
+    <w:lsdException w:name="Medium List 2 Accent 2" w:semiHidden="0" w:uiPriority="66" w:unhideWhenUsed="0"/>
+    <w:lsdException w:name="Medium Grid 1 Accent 2" w:semiHidden="0" w:uiPriority="67" w:unhideWhenUsed="0"/>
+    <w:lsdException w:name="Medium Grid 2 Accent 2" w:semiHidden="0" w:uiPriority="68" w:unhideWhenUsed="0"/>
+    <w:lsdException w:name="Medium Grid 3 Accent 2" w:semiHidden="0" w:uiPriority="69" w:unhideWhenUsed="0"/>
+    <w:lsdException w:name="Dark List Accent 2" w:semiHidden="0" w:uiPriority="70" w:unhideWhenUsed="0"/>
+    <w:lsdException w:name="Colorful Shading Accent 2" w:semiHidden="0" w:uiPriority="71" w:unhideWhenUsed="0"/>
+    <w:lsdException w:name="Colorful List Accent 2" w:semiHidden="0" w:uiPriority="72" w:unhideWhenUsed="0"/>
+    <w:lsdException w:name="Colorful Grid Accent 2" w:semiHidden="0" w:uiPriority="73" w:unhideWhenUsed="0"/>
+    <w:lsdException w:name="Light Shading Accent 3" w:semiHidden="0" w:uiPriority="60" w:unhideWhenUsed="0"/>
+    <w:lsdException w:name="Light List Accent 3" w:semiHidden="0" w:uiPriority="61" w:unhideWhenUsed="0"/>
+    <w:lsdException w:name="Light Grid Accent 3" w:semiHidden="0" w:uiPriority="62" w:unhideWhenUsed="0"/>
+    <w:lsdException w:name="Medium Shading 1 Accent 3" w:semiHidden="0" w:uiPriority="63" w:unhideWhenUsed="0"/>
+    <w:lsdException w:name="Medium Shading 2 Accent 3" w:semiHidden="0" w:uiPriority="64" w:unhideWhenUsed="0"/>
+    <w:lsdException w:name="Medium List 1 Accent 3" w:semiHidden="0" w:uiPriority="65" w:unhideWhenUsed="0"/>
+    <w:lsdException w:name="Medium List 2 Accent 3" w:semiHidden="0" w:uiPriority="66" w:unhideWhenUsed="0"/>
+    <w:lsdException w:name="Medium Grid 1 Accent 3" w:semiHidden="0" w:uiPriority="67" w:unhideWhenUsed="0"/>
+    <w:lsdException w:name="Medium Grid 2 Accent 3" w:semiHidden="0" w:uiPriority="68" w:unhideWhenUsed="0"/>
+    <w:lsdException w:name="Medium Grid 3 Accent 3" w:semiHidden="0" w:uiPriority="69" w:unhideWhenUsed="0"/>
+    <w:lsdException w:name="Dark List Accent 3" w:semiHidden="0" w:uiPriority="70" w:unhideWhenUsed="0"/>
+    <w:lsdException w:name="Colorful Shading Accent 3" w:semiHidden="0" w:uiPriority="71" w:unhideWhenUsed="0"/>
+    <w:lsdException w:name="Colorful List Accent 3" w:semiHidden="0" w:uiPriority="72" w:unhideWhenUsed="0"/>
+    <w:lsdException w:name="Colorful Grid Accent 3" w:semiHidden="0" w:uiPriority="73" w:unhideWhenUsed="0"/>
+    <w:lsdException w:name="Light Shading Accent 4" w:semiHidden="0" w:uiPriority="60" w:unhideWhenUsed="0"/>
+    <w:lsdException w:name="Light List Accent 4" w:semiHidden="0" w:uiPriority="61" w:unhideWhenUsed="0"/>
+    <w:lsdException w:name="Light Grid Accent 4" w:semiHidden="0" w:uiPriority="62" w:unhideWhenUsed="0"/>
+    <w:lsdException w:name="Medium Shading 1 Accent 4" w:semiHidden="0" w:uiPriority="63" w:unhideWhenUsed="0"/>
+    <w:lsdException w:name="Medium Shading 2 Accent 4" w:semiHidden="0" w:uiPriority="64" w:unhideWhenUsed="0"/>
+    <w:lsdException w:name="Medium List 1 Accent 4" w:semiHidden="0" w:uiPriority="65" w:unhideWhenUsed="0"/>
+    <w:lsdException w:name="Medium List 2 Accent 4" w:semiHidden="0" w:uiPriority="66" w:unhideWhenUsed="0"/>
+    <w:lsdException w:name="Medium Grid 1 Accent 4" w:semiHidden="0" w:uiPriority="67" w:unhideWhenUsed="0"/>
+    <w:lsdException w:name="Medium Grid 2 Accent 4" w:semiHidden="0" w:uiPriority="68" w:unhideWhenUsed="0"/>
+    <w:lsdException w:name="Medium Grid 3 Accent 4" w:semiHidden="0" w:uiPriority="69" w:unhideWhenUsed="0"/>
+    <w:lsdException w:name="Dark List Accent 4" w:semiHidden="0" w:uiPriority="70" w:unhideWhenUsed="0"/>
+    <w:lsdException w:name="Colorful Shading Accent 4" w:semiHidden="0" w:uiPriority="71" w:unhideWhenUsed="0"/>
+    <w:lsdException w:name="Colorful List Accent 4" w:semiHidden="0" w:uiPriority="72" w:unhideWhenUsed="0"/>
+    <w:lsdException w:name="Colorful Grid Accent 4" w:semiHidden="0" w:uiPriority="73" w:unhideWhenUsed="0"/>
+    <w:lsdException w:name="Light Shading Accent 5" w:semiHidden="0" w:uiPriority="60" w:unhideWhenUsed="0"/>
+    <w:lsdException w:name="Light List Accent 5" w:semiHidden="0" w:uiPriority="61" w:unhideWhenUsed="0"/>
+    <w:lsdException w:name="Light Grid Accent 5" w:semiHidden="0" w:uiPriority="62" w:unhideWhenUsed="0"/>
+    <w:lsdException w:name="Medium Shading 1 Accent 5" w:semiHidden="0" w:uiPriority="63" w:unhideWhenUsed="0"/>
+    <w:lsdException w:name="Medium Shading 2 Accent 5" w:semiHidden="0" w:uiPriority="64" w:unhideWhenUsed="0"/>
+    <w:lsdException w:name="Medium List 1 Accent 5" w:semiHidden="0" w:uiPriority="65" w:unhideWhenUsed="0"/>
+    <w:lsdException w:name="Medium List 2 Accent 5" w:semiHidden="0" w:uiPriority="66" w:unhideWhenUsed="0"/>
+    <w:lsdException w:name="Medium Grid 1 Accent 5" w:semiHidden="0" w:uiPriority="67" w:unhideWhenUsed="0"/>
+    <w:lsdException w:name="Medium Grid 2 Accent 5" w:semiHidden="0" w:uiPriority="68" w:unhideWhenUsed="0"/>
+    <w:lsdException w:name="Medium Grid 3 Accent 5" w:semiHidden="0" w:uiPriority="69" w:unhideWhenUsed="0"/>
+    <w:lsdException w:name="Dark List Accent 5" w:semiHidden="0" w:uiPriority="70" w:unhideWhenUsed="0"/>
+    <w:lsdException w:name="Colorful Shading Accent 5" w:semiHidden="0" w:uiPriority="71" w:unhideWhenUsed="0"/>
+    <w:lsdException w:name="Colorful List Accent 5" w:semiHidden="0" w:uiPriority="72" w:unhideWhenUsed="0"/>
+    <w:lsdException w:name="Colorful Grid Accent 5" w:semiHidden="0" w:uiPriority="73" w:unhideWhenUsed="0"/>
+    <w:lsdException w:name="Light Shading Accent 6" w:semiHidden="0" w:uiPriority="60" w:unhideWhenUsed="0"/>
+    <w:lsdException w:name="Light List Accent 6" w:semiHidden="0" w:uiPriority="61" w:unhideWhenUsed="0"/>
+    <w:lsdException w:name="Light Grid Accent 6" w:semiHidden="0" w:uiPriority="62" w:unhideWhenUsed="0"/>
+    <w:lsdException w:name="Medium Shading 1 Accent 6" w:semiHidden="0" w:uiPriority="63" w:unhideWhenUsed="0"/>
+    <w:lsdException w:name="Medium Shading 2 Accent 6" w:semiHidden="0" w:uiPriority="64" w:unhideWhenUsed="0"/>
+    <w:lsdException w:name="Medium List 1 Accent 6" w:semiHidden="0" w:uiPriority="65" w:unhideWhenUsed="0"/>
+    <w:lsdException w:name="Medium List 2 Accent 6" w:semiHidden="0" w:uiPriority="66" w:unhideWhenUsed="0"/>
+    <w:lsdException w:name="Medium Grid 1 Accent 6" w:semiHidden="0" w:uiPriority="67" w:unhideWhenUsed="0"/>
+    <w:lsdException w:name="Medium Grid 2 Accent 6" w:semiHidden="0" w:uiPriority="68" w:unhideWhenUsed="0"/>
+    <w:lsdException w:name="Medium Grid 3 Accent 6" w:semiHidden="0" w:uiPriority="69" w:unhideWhenUsed="0"/>
+    <w:lsdException w:name="Dark List Accent 6" w:semiHidden="0" w:uiPriority="70" w:unhideWhenUsed="0"/>
+    <w:lsdException w:name="Colorful Shading Accent 6" w:semiHidden="0" w:uiPriority="71" w:unhideWhenUsed="0"/>
+    <w:lsdException w:name="Colorful List Accent 6" w:semiHidden="0" w:uiPriority="72" w:unhideWhenUsed="0"/>
+    <w:lsdException w:name="Colorful Grid Accent 6" w:semiHidden="0" w:uiPriority="73" w:unhideWhenUsed="0"/>
+    <w:lsdException w:name="Subtle Emphasis" w:semiHidden="0" w:uiPriority="19" w:unhideWhenUsed="0" w:qFormat="1"/>
+    <w:lsdException w:name="Intense Emphasis" w:semiHidden="0" w:uiPriority="21" w:unhideWhenUsed="0" w:qFormat="1"/>
+    <w:lsdException w:name="Subtle Reference" w:semiHidden="0" w:uiPriority="31" w:unhideWhenUsed="0" w:qFormat="1"/>
+    <w:lsdException w:name="Intense Reference" w:semiHidden="0" w:uiPriority="32" w:unhideWhenUsed="0" w:qFormat="1"/>
+    <w:lsdException w:name="Book Title" w:semiHidden="0" w:uiPriority="33" w:unhideWhenUsed="0" w:qFormat="1"/>
+    <w:lsdException w:name="Bibliography" w:uiPriority="37"/>
+    <w:lsdException w:name="TOC Heading" w:uiPriority="39" w:qFormat="1"/>
+  </w:latentStyles>
+  <w:style w:type="paragraph" w:default="1" w:styleId="Normal">
+    <w:name w:val="Normal"/>
+    <w:qFormat/>
+    <w:rsid w:val="00177757"/>
+  </w:style>
+  <w:style w:type="paragraph" w:styleId="Heading1">
+    <w:name w:val="heading 1"/>
+    <w:basedOn w:val="Normal"/>
+    <w:link w:val="Heading1Char"/>
+    <w:uiPriority w:val="9"/>
+    <w:qFormat/>
+    <w:rsid w:val="00814891"/>
+    <w:pPr>
+      <w:spacing w:before="100" w:beforeAutospacing="1" w:after="100" w:afterAutospacing="1" w:line="240" w:lineRule="auto"/>
+      <w:outlineLvl w:val="0"/>
+    </w:pPr>
+    <w:rPr>
+      <w:rFonts w:ascii="Times New Roman" w:eastAsia="Times New Roman" w:hAnsi="Times New Roman" w:cs="Times New Roman"/>
+      <w:b/>
+      <w:bCs/>
+      <w:kern w:val="36"/>
+      <w:sz w:val="48"/>
+      <w:szCs w:val="48"/>
+    </w:rPr>
+  </w:style>
+  <w:style w:type="paragraph" w:styleId="Heading3">
+    <w:name w:val="heading 3"/>
+    <w:basedOn w:val="Normal"/>
+    <w:link w:val="Heading3Char"/>
+    <w:uiPriority w:val="9"/>
+    <w:qFormat/>
+    <w:rsid w:val="00814891"/>
+    <w:pPr>
+      <w:spacing w:before="100" w:beforeAutospacing="1" w:after="100" w:afterAutospacing="1" w:line="240" w:lineRule="auto"/>
+      <w:outlineLvl w:val="2"/>
+    </w:pPr>
+    <w:rPr>
+      <w:rFonts w:ascii="Times New Roman" w:eastAsia="Times New Roman" w:hAnsi="Times New Roman" w:cs="Times New Roman"/>
+      <w:b/>
+      <w:bCs/>
+      <w:sz w:val="27"/>
+      <w:szCs w:val="27"/>
+    </w:rPr>
+  </w:style>
+  <w:style w:type="character" w:default="1" w:styleId="DefaultParagraphFont">
+    <w:name w:val="Default Paragraph Font"/>
+    <w:uiPriority w:val="1"/>
+    <w:semiHidden/>
+    <w:unhideWhenUsed/>
+  </w:style>
+  <w:style w:type="table" w:default="1" w:styleId="TableNormal">
+    <w:name w:val="Normal Table"/>
+    <w:uiPriority w:val="99"/>
+    <w:semiHidden/>
+    <w:unhideWhenUsed/>
+    <w:qFormat/>
+    <w:tblPr>
+      <w:tblInd w:w="0" w:type="dxa"/>
+      <w:tblCellMar>
+        <w:top w:w="0" w:type="dxa"/>
+        <w:left w:w="108" w:type="dxa"/>
+        <w:bottom w:w="0" w:type="dxa"/>
+        <w:right w:w="108" w:type="dxa"/>
+      </w:tblCellMar>
+    </w:tblPr>
+  </w:style>
+  <w:style w:type="numbering" w:default="1" w:styleId="NoList">
+    <w:name w:val="No List"/>
+    <w:uiPriority w:val="99"/>
+    <w:semiHidden/>
+    <w:unhideWhenUsed/>
+  </w:style>
+  <w:style w:type="paragraph" w:styleId="Header">
+    <w:name w:val="header"/>
+    <w:basedOn w:val="Normal"/>
+    <w:link w:val="HeaderChar"/>
+    <w:uiPriority w:val="99"/>
+    <w:unhideWhenUsed/>
+    <w:rsid w:val="00B13904"/>
+    <w:pPr>
+      <w:tabs>
+        <w:tab w:val="center" w:pos="4680"/>
+        <w:tab w:val="right" w:pos="9360"/>
+      </w:tabs>
+      <w:spacing w:after="0" w:line="240" w:lineRule="auto"/>
+    </w:pPr>
+  </w:style>
+  <w:style w:type="character" w:customStyle="1" w:styleId="HeaderChar">
+    <w:name w:val="Header Char"/>
+    <w:basedOn w:val="DefaultParagraphFont"/>
+    <w:link w:val="Header"/>
+    <w:uiPriority w:val="99"/>
+    <w:rsid w:val="00B13904"/>
+  </w:style>
+  <w:style w:type="paragraph" w:styleId="Footer">
+    <w:name w:val="footer"/>
+    <w:basedOn w:val="Normal"/>
+    <w:link w:val="FooterChar"/>
+    <w:uiPriority w:val="99"/>
+    <w:unhideWhenUsed/>
+    <w:rsid w:val="00B13904"/>
+    <w:pPr>
+      <w:tabs>
+        <w:tab w:val="center" w:pos="4680"/>
+        <w:tab w:val="right" w:pos="9360"/>
+      </w:tabs>
+      <w:spacing w:after="0" w:line="240" w:lineRule="auto"/>
+    </w:pPr>
+  </w:style>
+  <w:style w:type="character" w:customStyle="1" w:styleId="FooterChar">
+    <w:name w:val="Footer Char"/>
+    <w:basedOn w:val="DefaultParagraphFont"/>
+    <w:link w:val="Footer"/>
+    <w:uiPriority w:val="99"/>
+    <w:rsid w:val="00B13904"/>
+  </w:style>
+  <w:style w:type="character" w:styleId="Hyperlink">
+    <w:name w:val="Hyperlink"/>
+    <w:basedOn w:val="DefaultParagraphFont"/>
+    <w:uiPriority w:val="99"/>
+    <w:unhideWhenUsed/>
+    <w:rsid w:val="008A04A2"/>
+    <w:rPr>
+      <w:color w:val="0000FF" w:themeColor="hyperlink"/>
+      <w:u w:val="single"/>
+    </w:rPr>
+  </w:style>
+  <w:style w:type="paragraph" w:styleId="ListParagraph">
+    <w:name w:val="List Paragraph"/>
+    <w:basedOn w:val="Normal"/>
+    <w:uiPriority w:val="34"/>
+    <w:qFormat/>
+    <w:rsid w:val="008A04A2"/>
+    <w:pPr>
+      <w:ind w:left="720"/>
+      <w:contextualSpacing/>
+    </w:pPr>
+  </w:style>
+  <w:style w:type="character" w:styleId="FollowedHyperlink">
+    <w:name w:val="FollowedHyperlink"/>
+    <w:basedOn w:val="DefaultParagraphFont"/>
+    <w:uiPriority w:val="99"/>
+    <w:semiHidden/>
+    <w:unhideWhenUsed/>
+    <w:rsid w:val="00452AA8"/>
+    <w:rPr>
+      <w:color w:val="800080" w:themeColor="followedHyperlink"/>
+      <w:u w:val="single"/>
+    </w:rPr>
+  </w:style>
+  <w:style w:type="table" w:styleId="TableGrid">
+    <w:name w:val="Table Grid"/>
+    <w:basedOn w:val="TableNormal"/>
+    <w:uiPriority w:val="59"/>
+    <w:rsid w:val="008B55C9"/>
+    <w:pPr>
+      <w:spacing w:after="0" w:line="240" w:lineRule="auto"/>
+    </w:pPr>
+    <w:tblPr>
+      <w:tblInd w:w="0" w:type="dxa"/>
+      <w:tblBorders>
+        <w:top w:val="single" w:sz="4" w:space="0" w:color="auto"/>
+        <w:left w:val="single" w:sz="4" w:space="0" w:color="auto"/>
+        <w:bottom w:val="single" w:sz="4" w:space="0" w:color="auto"/>
+        <w:right w:val="single" w:sz="4" w:space="0" w:color="auto"/>
+        <w:insideH w:val="single" w:sz="4" w:space="0" w:color="auto"/>
+        <w:insideV w:val="single" w:sz="4" w:space="0" w:color="auto"/>
+      </w:tblBorders>
+      <w:tblCellMar>
+        <w:top w:w="0" w:type="dxa"/>
+        <w:left w:w="108" w:type="dxa"/>
+        <w:bottom w:w="0" w:type="dxa"/>
+        <w:right w:w="108" w:type="dxa"/>
+      </w:tblCellMar>
+    </w:tblPr>
+  </w:style>
+  <w:style w:type="character" w:customStyle="1" w:styleId="Heading1Char">
+    <w:name w:val="Heading 1 Char"/>
+    <w:basedOn w:val="DefaultParagraphFont"/>
+    <w:link w:val="Heading1"/>
+    <w:uiPriority w:val="9"/>
+    <w:rsid w:val="00814891"/>
+    <w:rPr>
+      <w:rFonts w:ascii="Times New Roman" w:eastAsia="Times New Roman" w:hAnsi="Times New Roman" w:cs="Times New Roman"/>
+      <w:b/>
+      <w:bCs/>
+      <w:kern w:val="36"/>
+      <w:sz w:val="48"/>
+      <w:szCs w:val="48"/>
+    </w:rPr>
+  </w:style>
+  <w:style w:type="character" w:customStyle="1" w:styleId="Heading3Char">
+    <w:name w:val="Heading 3 Char"/>
+    <w:basedOn w:val="DefaultParagraphFont"/>
+    <w:link w:val="Heading3"/>
+    <w:uiPriority w:val="9"/>
+    <w:rsid w:val="00814891"/>
+    <w:rPr>
+      <w:rFonts w:ascii="Times New Roman" w:eastAsia="Times New Roman" w:hAnsi="Times New Roman" w:cs="Times New Roman"/>
+      <w:b/>
+      <w:bCs/>
+      <w:sz w:val="27"/>
+      <w:szCs w:val="27"/>
+    </w:rPr>
+  </w:style>
+  <w:style w:type="character" w:styleId="Strong">
+    <w:name w:val="Strong"/>
+    <w:basedOn w:val="DefaultParagraphFont"/>
+    <w:uiPriority w:val="22"/>
+    <w:qFormat/>
+    <w:rsid w:val="00814891"/>
+    <w:rPr>
+      <w:b/>
+      <w:bCs/>
+    </w:rPr>
+  </w:style>
+  <w:style w:type="character" w:customStyle="1" w:styleId="apple-converted-space">
+    <w:name w:val="apple-converted-space"/>
+    <w:basedOn w:val="DefaultParagraphFont"/>
+    <w:rsid w:val="00814891"/>
+  </w:style>
+  <w:style w:type="paragraph" w:styleId="NormalWeb">
+    <w:name w:val="Normal (Web)"/>
+    <w:basedOn w:val="Normal"/>
+    <w:uiPriority w:val="99"/>
+    <w:semiHidden/>
+    <w:unhideWhenUsed/>
+    <w:rsid w:val="00814891"/>
+    <w:pPr>
+      <w:spacing w:before="100" w:beforeAutospacing="1" w:after="100" w:afterAutospacing="1" w:line="240" w:lineRule="auto"/>
+    </w:pPr>
+    <w:rPr>
+      <w:rFonts w:ascii="Times New Roman" w:eastAsia="Times New Roman" w:hAnsi="Times New Roman" w:cs="Times New Roman"/>
+      <w:sz w:val="24"/>
+      <w:szCs w:val="24"/>
+    </w:rPr>
+  </w:style>
+</w:styles>
+</file>
+
+<file path=word/stylesWithEffects.xml><?xml version="1.0" encoding="utf-8"?>
+<w:styles xmlns:wpc="http://schemas.microsoft.com/office/word/2010/wordprocessingCanvas" xmlns:mc="http://schemas.openxmlformats.org/markup-compatibility/2006" xmlns:o="urn:schemas-microsoft-com:office:office" xmlns:r="http://schemas.openxmlformats.org/officeDocument/2006/relationships" xmlns:m="http://schemas.openxmlformats.org/officeDocument/2006/math" xmlns:v="urn:schemas-microsoft-com:vml" xmlns:wp14="http://schemas.microsoft.com/office/word/2010/wordprocessingDrawing" xmlns:wp="http://schemas.openxmlformats.org/drawingml/2006/wordprocessingDrawing" xmlns:w10="urn:schemas-microsoft-com:office:word" xmlns:w="http://schemas.openxmlformats.org/wordprocessingml/2006/main" xmlns:w14="http://schemas.microsoft.com/office/word/2010/wordml" xmlns:wpg="http://schemas.microsoft.com/office/word/2010/wordprocessingGroup" xmlns:wpi="http://schemas.microsoft.com/office/word/2010/wordprocessingInk" xmlns:wne="http://schemas.microsoft.com/office/word/2006/wordml" xmlns:wps="http://schemas.microsoft.com/office/word/2010/wordprocessingShape" mc:Ignorable="w14 wp14">
+  <w:docDefaults>
+    <w:rPrDefault>
+      <w:rPr>
+        <w:rFonts w:asciiTheme="minorHAnsi" w:eastAsiaTheme="minorHAnsi" w:hAnsiTheme="minorHAnsi" w:cstheme="minorBidi"/>
+        <w:sz w:val="22"/>
+        <w:szCs w:val="22"/>
+        <w:lang w:val="en-US" w:eastAsia="en-US" w:bidi="ar-SA"/>
+      </w:rPr>
+    </w:rPrDefault>
+    <w:pPrDefault>
+      <w:pPr>
+        <w:spacing w:after="200" w:line="276" w:lineRule="auto"/>
+      </w:pPr>
+    </w:pPrDefault>
+  </w:docDefaults>
+  <w:latentStyles w:defLockedState="0" w:defUIPriority="99" w:defSemiHidden="1" w:defUnhideWhenUsed="1" w:defQFormat="0" w:count="267">
     <w:lsdException w:name="Normal" w:semiHidden="0" w:uiPriority="0" w:unhideWhenUsed="0" w:qFormat="1"/>
     <w:lsdException w:name="heading 1" w:semiHidden="0" w:uiPriority="9" w:unhideWhenUsed="0" w:qFormat="1"/>
     <w:lsdException w:name="heading 2" w:uiPriority="9" w:qFormat="1"/>
@@ -2151,7 +3413,6 @@
       <w:spacing w:after="0" w:line="240" w:lineRule="auto"/>
     </w:pPr>
     <w:tblPr>
-      <w:tblInd w:w="0" w:type="dxa"/>
       <w:tblBorders>
         <w:top w:val="single" w:sz="4" w:space="0" w:color="auto"/>
         <w:left w:val="single" w:sz="4" w:space="0" w:color="auto"/>
@@ -2160,306 +3421,6 @@
         <w:insideH w:val="single" w:sz="4" w:space="0" w:color="auto"/>
         <w:insideV w:val="single" w:sz="4" w:space="0" w:color="auto"/>
       </w:tblBorders>
-      <w:tblCellMar>
-        <w:top w:w="0" w:type="dxa"/>
-        <w:left w:w="108" w:type="dxa"/>
-        <w:bottom w:w="0" w:type="dxa"/>
-        <w:right w:w="108" w:type="dxa"/>
-      </w:tblCellMar>
-    </w:tblPr>
-  </w:style>
-</w:styles>
-</file>
-
-<file path=word/stylesWithEffects.xml><?xml version="1.0" encoding="utf-8"?>
-<w:styles xmlns:wpc="http://schemas.microsoft.com/office/word/2010/wordprocessingCanvas" xmlns:mo="http://schemas.microsoft.com/office/mac/office/2008/main" xmlns:mc="http://schemas.openxmlformats.org/markup-compatibility/2006" xmlns:mv="urn:schemas-microsoft-com:mac:vml" xmlns:o="urn:schemas-microsoft-com:office:office" xmlns:r="http://schemas.openxmlformats.org/officeDocument/2006/relationships" xmlns:m="http://schemas.openxmlformats.org/officeDocument/2006/math" xmlns:v="urn:schemas-microsoft-com:vml" xmlns:wp14="http://schemas.microsoft.com/office/word/2010/wordprocessingDrawing" xmlns:wp="http://schemas.openxmlformats.org/drawingml/2006/wordprocessingDrawing" xmlns:w10="urn:schemas-microsoft-com:office:word" xmlns:w="http://schemas.openxmlformats.org/wordprocessingml/2006/main" xmlns:w14="http://schemas.microsoft.com/office/word/2010/wordml" xmlns:wpg="http://schemas.microsoft.com/office/word/2010/wordprocessingGroup" xmlns:wpi="http://schemas.microsoft.com/office/word/2010/wordprocessingInk" xmlns:wne="http://schemas.microsoft.com/office/word/2006/wordml" xmlns:wps="http://schemas.microsoft.com/office/word/2010/wordprocessingShape" mc:Ignorable="w14 wp14">
-  <w:docDefaults>
-    <w:rPrDefault>
-      <w:rPr>
-        <w:rFonts w:asciiTheme="minorHAnsi" w:eastAsiaTheme="minorHAnsi" w:hAnsiTheme="minorHAnsi" w:cstheme="minorBidi"/>
-        <w:sz w:val="22"/>
-        <w:szCs w:val="22"/>
-        <w:lang w:val="en-US" w:eastAsia="en-US" w:bidi="ar-SA"/>
-      </w:rPr>
-    </w:rPrDefault>
-    <w:pPrDefault>
-      <w:pPr>
-        <w:spacing w:after="200" w:line="276" w:lineRule="auto"/>
-      </w:pPr>
-    </w:pPrDefault>
-  </w:docDefaults>
-  <w:latentStyles w:defLockedState="0" w:defUIPriority="99" w:defSemiHidden="1" w:defUnhideWhenUsed="1" w:defQFormat="0" w:count="276">
-    <w:lsdException w:name="Normal" w:semiHidden="0" w:uiPriority="0" w:unhideWhenUsed="0" w:qFormat="1"/>
-    <w:lsdException w:name="heading 1" w:semiHidden="0" w:uiPriority="9" w:unhideWhenUsed="0" w:qFormat="1"/>
-    <w:lsdException w:name="heading 2" w:uiPriority="9" w:qFormat="1"/>
-    <w:lsdException w:name="heading 3" w:uiPriority="9" w:qFormat="1"/>
-    <w:lsdException w:name="heading 4" w:uiPriority="9" w:qFormat="1"/>
-    <w:lsdException w:name="heading 5" w:uiPriority="9" w:qFormat="1"/>
-    <w:lsdException w:name="heading 6" w:uiPriority="9" w:qFormat="1"/>
-    <w:lsdException w:name="heading 7" w:uiPriority="9" w:qFormat="1"/>
-    <w:lsdException w:name="heading 8" w:uiPriority="9" w:qFormat="1"/>
-    <w:lsdException w:name="heading 9" w:uiPriority="9" w:qFormat="1"/>
-    <w:lsdException w:name="toc 1" w:uiPriority="39"/>
-    <w:lsdException w:name="toc 2" w:uiPriority="39"/>
-    <w:lsdException w:name="toc 3" w:uiPriority="39"/>
-    <w:lsdException w:name="toc 4" w:uiPriority="39"/>
-    <w:lsdException w:name="toc 5" w:uiPriority="39"/>
-    <w:lsdException w:name="toc 6" w:uiPriority="39"/>
-    <w:lsdException w:name="toc 7" w:uiPriority="39"/>
-    <w:lsdException w:name="toc 8" w:uiPriority="39"/>
-    <w:lsdException w:name="toc 9" w:uiPriority="39"/>
-    <w:lsdException w:name="caption" w:uiPriority="35" w:qFormat="1"/>
-    <w:lsdException w:name="Title" w:semiHidden="0" w:uiPriority="10" w:unhideWhenUsed="0" w:qFormat="1"/>
-    <w:lsdException w:name="Default Paragraph Font" w:uiPriority="1"/>
-    <w:lsdException w:name="Subtitle" w:semiHidden="0" w:uiPriority="11" w:unhideWhenUsed="0" w:qFormat="1"/>
-    <w:lsdException w:name="Strong" w:semiHidden="0" w:uiPriority="22" w:unhideWhenUsed="0" w:qFormat="1"/>
-    <w:lsdException w:name="Emphasis" w:semiHidden="0" w:uiPriority="20" w:unhideWhenUsed="0" w:qFormat="1"/>
-    <w:lsdException w:name="Table Grid" w:semiHidden="0" w:uiPriority="59" w:unhideWhenUsed="0"/>
-    <w:lsdException w:name="Placeholder Text" w:unhideWhenUsed="0"/>
-    <w:lsdException w:name="No Spacing" w:semiHidden="0" w:uiPriority="1" w:unhideWhenUsed="0" w:qFormat="1"/>
-    <w:lsdException w:name="Light Shading" w:semiHidden="0" w:uiPriority="60" w:unhideWhenUsed="0"/>
-    <w:lsdException w:name="Light List" w:semiHidden="0" w:uiPriority="61" w:unhideWhenUsed="0"/>
-    <w:lsdException w:name="Light Grid" w:semiHidden="0" w:uiPriority="62" w:unhideWhenUsed="0"/>
-    <w:lsdException w:name="Medium Shading 1" w:semiHidden="0" w:uiPriority="63" w:unhideWhenUsed="0"/>
-    <w:lsdException w:name="Medium Shading 2" w:semiHidden="0" w:uiPriority="64" w:unhideWhenUsed="0"/>
-    <w:lsdException w:name="Medium List 1" w:semiHidden="0" w:uiPriority="65" w:unhideWhenUsed="0"/>
-    <w:lsdException w:name="Medium List 2" w:semiHidden="0" w:uiPriority="66" w:unhideWhenUsed="0"/>
-    <w:lsdException w:name="Medium Grid 1" w:semiHidden="0" w:uiPriority="67" w:unhideWhenUsed="0"/>
-    <w:lsdException w:name="Medium Grid 2" w:semiHidden="0" w:uiPriority="68" w:unhideWhenUsed="0"/>
-    <w:lsdException w:name="Medium Grid 3" w:semiHidden="0" w:uiPriority="69" w:unhideWhenUsed="0"/>
-    <w:lsdException w:name="Dark List" w:semiHidden="0" w:uiPriority="70" w:unhideWhenUsed="0"/>
-    <w:lsdException w:name="Colorful Shading" w:semiHidden="0" w:uiPriority="71" w:unhideWhenUsed="0"/>
-    <w:lsdException w:name="Colorful List" w:semiHidden="0" w:uiPriority="72" w:unhideWhenUsed="0"/>
-    <w:lsdException w:name="Colorful Grid" w:semiHidden="0" w:uiPriority="73" w:unhideWhenUsed="0"/>
-    <w:lsdException w:name="Light Shading Accent 1" w:semiHidden="0" w:uiPriority="60" w:unhideWhenUsed="0"/>
-    <w:lsdException w:name="Light List Accent 1" w:semiHidden="0" w:uiPriority="61" w:unhideWhenUsed="0"/>
-    <w:lsdException w:name="Light Grid Accent 1" w:semiHidden="0" w:uiPriority="62" w:unhideWhenUsed="0"/>
-    <w:lsdException w:name="Medium Shading 1 Accent 1" w:semiHidden="0" w:uiPriority="63" w:unhideWhenUsed="0"/>
-    <w:lsdException w:name="Medium Shading 2 Accent 1" w:semiHidden="0" w:uiPriority="64" w:unhideWhenUsed="0"/>
-    <w:lsdException w:name="Medium List 1 Accent 1" w:semiHidden="0" w:uiPriority="65" w:unhideWhenUsed="0"/>
-    <w:lsdException w:name="Revision" w:unhideWhenUsed="0"/>
-    <w:lsdException w:name="List Paragraph" w:semiHidden="0" w:uiPriority="34" w:unhideWhenUsed="0" w:qFormat="1"/>
-    <w:lsdException w:name="Quote" w:semiHidden="0" w:uiPriority="29" w:unhideWhenUsed="0" w:qFormat="1"/>
-    <w:lsdException w:name="Intense Quote" w:semiHidden="0" w:uiPriority="30" w:unhideWhenUsed="0" w:qFormat="1"/>
-    <w:lsdException w:name="Medium List 2 Accent 1" w:semiHidden="0" w:uiPriority="66" w:unhideWhenUsed="0"/>
-    <w:lsdException w:name="Medium Grid 1 Accent 1" w:semiHidden="0" w:uiPriority="67" w:unhideWhenUsed="0"/>
-    <w:lsdException w:name="Medium Grid 2 Accent 1" w:semiHidden="0" w:uiPriority="68" w:unhideWhenUsed="0"/>
-    <w:lsdException w:name="Medium Grid 3 Accent 1" w:semiHidden="0" w:uiPriority="69" w:unhideWhenUsed="0"/>
-    <w:lsdException w:name="Dark List Accent 1" w:semiHidden="0" w:uiPriority="70" w:unhideWhenUsed="0"/>
-    <w:lsdException w:name="Colorful Shading Accent 1" w:semiHidden="0" w:uiPriority="71" w:unhideWhenUsed="0"/>
-    <w:lsdException w:name="Colorful List Accent 1" w:semiHidden="0" w:uiPriority="72" w:unhideWhenUsed="0"/>
-    <w:lsdException w:name="Colorful Grid Accent 1" w:semiHidden="0" w:uiPriority="73" w:unhideWhenUsed="0"/>
-    <w:lsdException w:name="Light Shading Accent 2" w:semiHidden="0" w:uiPriority="60" w:unhideWhenUsed="0"/>
-    <w:lsdException w:name="Light List Accent 2" w:semiHidden="0" w:uiPriority="61" w:unhideWhenUsed="0"/>
-    <w:lsdException w:name="Light Grid Accent 2" w:semiHidden="0" w:uiPriority="62" w:unhideWhenUsed="0"/>
-    <w:lsdException w:name="Medium Shading 1 Accent 2" w:semiHidden="0" w:uiPriority="63" w:unhideWhenUsed="0"/>
-    <w:lsdException w:name="Medium Shading 2 Accent 2" w:semiHidden="0" w:uiPriority="64" w:unhideWhenUsed="0"/>
-    <w:lsdException w:name="Medium List 1 Accent 2" w:semiHidden="0" w:uiPriority="65" w:unhideWhenUsed="0"/>
-    <w:lsdException w:name="Medium List 2 Accent 2" w:semiHidden="0" w:uiPriority="66" w:unhideWhenUsed="0"/>
-    <w:lsdException w:name="Medium Grid 1 Accent 2" w:semiHidden="0" w:uiPriority="67" w:unhideWhenUsed="0"/>
-    <w:lsdException w:name="Medium Grid 2 Accent 2" w:semiHidden="0" w:uiPriority="68" w:unhideWhenUsed="0"/>
-    <w:lsdException w:name="Medium Grid 3 Accent 2" w:semiHidden="0" w:uiPriority="69" w:unhideWhenUsed="0"/>
-    <w:lsdException w:name="Dark List Accent 2" w:semiHidden="0" w:uiPriority="70" w:unhideWhenUsed="0"/>
-    <w:lsdException w:name="Colorful Shading Accent 2" w:semiHidden="0" w:uiPriority="71" w:unhideWhenUsed="0"/>
-    <w:lsdException w:name="Colorful List Accent 2" w:semiHidden="0" w:uiPriority="72" w:unhideWhenUsed="0"/>
-    <w:lsdException w:name="Colorful Grid Accent 2" w:semiHidden="0" w:uiPriority="73" w:unhideWhenUsed="0"/>
-    <w:lsdException w:name="Light Shading Accent 3" w:semiHidden="0" w:uiPriority="60" w:unhideWhenUsed="0"/>
-    <w:lsdException w:name="Light List Accent 3" w:semiHidden="0" w:uiPriority="61" w:unhideWhenUsed="0"/>
-    <w:lsdException w:name="Light Grid Accent 3" w:semiHidden="0" w:uiPriority="62" w:unhideWhenUsed="0"/>
-    <w:lsdException w:name="Medium Shading 1 Accent 3" w:semiHidden="0" w:uiPriority="63" w:unhideWhenUsed="0"/>
-    <w:lsdException w:name="Medium Shading 2 Accent 3" w:semiHidden="0" w:uiPriority="64" w:unhideWhenUsed="0"/>
-    <w:lsdException w:name="Medium List 1 Accent 3" w:semiHidden="0" w:uiPriority="65" w:unhideWhenUsed="0"/>
-    <w:lsdException w:name="Medium List 2 Accent 3" w:semiHidden="0" w:uiPriority="66" w:unhideWhenUsed="0"/>
-    <w:lsdException w:name="Medium Grid 1 Accent 3" w:semiHidden="0" w:uiPriority="67" w:unhideWhenUsed="0"/>
-    <w:lsdException w:name="Medium Grid 2 Accent 3" w:semiHidden="0" w:uiPriority="68" w:unhideWhenUsed="0"/>
-    <w:lsdException w:name="Medium Grid 3 Accent 3" w:semiHidden="0" w:uiPriority="69" w:unhideWhenUsed="0"/>
-    <w:lsdException w:name="Dark List Accent 3" w:semiHidden="0" w:uiPriority="70" w:unhideWhenUsed="0"/>
-    <w:lsdException w:name="Colorful Shading Accent 3" w:semiHidden="0" w:uiPriority="71" w:unhideWhenUsed="0"/>
-    <w:lsdException w:name="Colorful List Accent 3" w:semiHidden="0" w:uiPriority="72" w:unhideWhenUsed="0"/>
-    <w:lsdException w:name="Colorful Grid Accent 3" w:semiHidden="0" w:uiPriority="73" w:unhideWhenUsed="0"/>
-    <w:lsdException w:name="Light Shading Accent 4" w:semiHidden="0" w:uiPriority="60" w:unhideWhenUsed="0"/>
-    <w:lsdException w:name="Light List Accent 4" w:semiHidden="0" w:uiPriority="61" w:unhideWhenUsed="0"/>
-    <w:lsdException w:name="Light Grid Accent 4" w:semiHidden="0" w:uiPriority="62" w:unhideWhenUsed="0"/>
-    <w:lsdException w:name="Medium Shading 1 Accent 4" w:semiHidden="0" w:uiPriority="63" w:unhideWhenUsed="0"/>
-    <w:lsdException w:name="Medium Shading 2 Accent 4" w:semiHidden="0" w:uiPriority="64" w:unhideWhenUsed="0"/>
-    <w:lsdException w:name="Medium List 1 Accent 4" w:semiHidden="0" w:uiPriority="65" w:unhideWhenUsed="0"/>
-    <w:lsdException w:name="Medium List 2 Accent 4" w:semiHidden="0" w:uiPriority="66" w:unhideWhenUsed="0"/>
-    <w:lsdException w:name="Medium Grid 1 Accent 4" w:semiHidden="0" w:uiPriority="67" w:unhideWhenUsed="0"/>
-    <w:lsdException w:name="Medium Grid 2 Accent 4" w:semiHidden="0" w:uiPriority="68" w:unhideWhenUsed="0"/>
-    <w:lsdException w:name="Medium Grid 3 Accent 4" w:semiHidden="0" w:uiPriority="69" w:unhideWhenUsed="0"/>
-    <w:lsdException w:name="Dark List Accent 4" w:semiHidden="0" w:uiPriority="70" w:unhideWhenUsed="0"/>
-    <w:lsdException w:name="Colorful Shading Accent 4" w:semiHidden="0" w:uiPriority="71" w:unhideWhenUsed="0"/>
-    <w:lsdException w:name="Colorful List Accent 4" w:semiHidden="0" w:uiPriority="72" w:unhideWhenUsed="0"/>
-    <w:lsdException w:name="Colorful Grid Accent 4" w:semiHidden="0" w:uiPriority="73" w:unhideWhenUsed="0"/>
-    <w:lsdException w:name="Light Shading Accent 5" w:semiHidden="0" w:uiPriority="60" w:unhideWhenUsed="0"/>
-    <w:lsdException w:name="Light List Accent 5" w:semiHidden="0" w:uiPriority="61" w:unhideWhenUsed="0"/>
-    <w:lsdException w:name="Light Grid Accent 5" w:semiHidden="0" w:uiPriority="62" w:unhideWhenUsed="0"/>
-    <w:lsdException w:name="Medium Shading 1 Accent 5" w:semiHidden="0" w:uiPriority="63" w:unhideWhenUsed="0"/>
-    <w:lsdException w:name="Medium Shading 2 Accent 5" w:semiHidden="0" w:uiPriority="64" w:unhideWhenUsed="0"/>
-    <w:lsdException w:name="Medium List 1 Accent 5" w:semiHidden="0" w:uiPriority="65" w:unhideWhenUsed="0"/>
-    <w:lsdException w:name="Medium List 2 Accent 5" w:semiHidden="0" w:uiPriority="66" w:unhideWhenUsed="0"/>
-    <w:lsdException w:name="Medium Grid 1 Accent 5" w:semiHidden="0" w:uiPriority="67" w:unhideWhenUsed="0"/>
-    <w:lsdException w:name="Medium Grid 2 Accent 5" w:semiHidden="0" w:uiPriority="68" w:unhideWhenUsed="0"/>
-    <w:lsdException w:name="Medium Grid 3 Accent 5" w:semiHidden="0" w:uiPriority="69" w:unhideWhenUsed="0"/>
-    <w:lsdException w:name="Dark List Accent 5" w:semiHidden="0" w:uiPriority="70" w:unhideWhenUsed="0"/>
-    <w:lsdException w:name="Colorful Shading Accent 5" w:semiHidden="0" w:uiPriority="71" w:unhideWhenUsed="0"/>
-    <w:lsdException w:name="Colorful List Accent 5" w:semiHidden="0" w:uiPriority="72" w:unhideWhenUsed="0"/>
-    <w:lsdException w:name="Colorful Grid Accent 5" w:semiHidden="0" w:uiPriority="73" w:unhideWhenUsed="0"/>
-    <w:lsdException w:name="Light Shading Accent 6" w:semiHidden="0" w:uiPriority="60" w:unhideWhenUsed="0"/>
-    <w:lsdException w:name="Light List Accent 6" w:semiHidden="0" w:uiPriority="61" w:unhideWhenUsed="0"/>
-    <w:lsdException w:name="Light Grid Accent 6" w:semiHidden="0" w:uiPriority="62" w:unhideWhenUsed="0"/>
-    <w:lsdException w:name="Medium Shading 1 Accent 6" w:semiHidden="0" w:uiPriority="63" w:unhideWhenUsed="0"/>
-    <w:lsdException w:name="Medium Shading 2 Accent 6" w:semiHidden="0" w:uiPriority="64" w:unhideWhenUsed="0"/>
-    <w:lsdException w:name="Medium List 1 Accent 6" w:semiHidden="0" w:uiPriority="65" w:unhideWhenUsed="0"/>
-    <w:lsdException w:name="Medium List 2 Accent 6" w:semiHidden="0" w:uiPriority="66" w:unhideWhenUsed="0"/>
-    <w:lsdException w:name="Medium Grid 1 Accent 6" w:semiHidden="0" w:uiPriority="67" w:unhideWhenUsed="0"/>
-    <w:lsdException w:name="Medium Grid 2 Accent 6" w:semiHidden="0" w:uiPriority="68" w:unhideWhenUsed="0"/>
-    <w:lsdException w:name="Medium Grid 3 Accent 6" w:semiHidden="0" w:uiPriority="69" w:unhideWhenUsed="0"/>
-    <w:lsdException w:name="Dark List Accent 6" w:semiHidden="0" w:uiPriority="70" w:unhideWhenUsed="0"/>
-    <w:lsdException w:name="Colorful Shading Accent 6" w:semiHidden="0" w:uiPriority="71" w:unhideWhenUsed="0"/>
-    <w:lsdException w:name="Colorful List Accent 6" w:semiHidden="0" w:uiPriority="72" w:unhideWhenUsed="0"/>
-    <w:lsdException w:name="Colorful Grid Accent 6" w:semiHidden="0" w:uiPriority="73" w:unhideWhenUsed="0"/>
-    <w:lsdException w:name="Subtle Emphasis" w:semiHidden="0" w:uiPriority="19" w:unhideWhenUsed="0" w:qFormat="1"/>
-    <w:lsdException w:name="Intense Emphasis" w:semiHidden="0" w:uiPriority="21" w:unhideWhenUsed="0" w:qFormat="1"/>
-    <w:lsdException w:name="Subtle Reference" w:semiHidden="0" w:uiPriority="31" w:unhideWhenUsed="0" w:qFormat="1"/>
-    <w:lsdException w:name="Intense Reference" w:semiHidden="0" w:uiPriority="32" w:unhideWhenUsed="0" w:qFormat="1"/>
-    <w:lsdException w:name="Book Title" w:semiHidden="0" w:uiPriority="33" w:unhideWhenUsed="0" w:qFormat="1"/>
-    <w:lsdException w:name="Bibliography" w:uiPriority="37"/>
-    <w:lsdException w:name="TOC Heading" w:uiPriority="39" w:qFormat="1"/>
-  </w:latentStyles>
-  <w:style w:type="paragraph" w:default="1" w:styleId="Normal">
-    <w:name w:val="Normal"/>
-    <w:qFormat/>
-  </w:style>
-  <w:style w:type="character" w:default="1" w:styleId="DefaultParagraphFont">
-    <w:name w:val="Default Paragraph Font"/>
-    <w:uiPriority w:val="1"/>
-    <w:semiHidden/>
-    <w:unhideWhenUsed/>
-  </w:style>
-  <w:style w:type="table" w:default="1" w:styleId="TableNormal">
-    <w:name w:val="Normal Table"/>
-    <w:uiPriority w:val="99"/>
-    <w:semiHidden/>
-    <w:unhideWhenUsed/>
-    <w:tblPr>
-      <w:tblInd w:w="0" w:type="dxa"/>
-      <w:tblCellMar>
-        <w:top w:w="0" w:type="dxa"/>
-        <w:left w:w="108" w:type="dxa"/>
-        <w:bottom w:w="0" w:type="dxa"/>
-        <w:right w:w="108" w:type="dxa"/>
-      </w:tblCellMar>
-    </w:tblPr>
-  </w:style>
-  <w:style w:type="numbering" w:default="1" w:styleId="NoList">
-    <w:name w:val="No List"/>
-    <w:uiPriority w:val="99"/>
-    <w:semiHidden/>
-    <w:unhideWhenUsed/>
-  </w:style>
-  <w:style w:type="paragraph" w:styleId="Header">
-    <w:name w:val="header"/>
-    <w:basedOn w:val="Normal"/>
-    <w:link w:val="HeaderChar"/>
-    <w:uiPriority w:val="99"/>
-    <w:unhideWhenUsed/>
-    <w:rsid w:val="00B13904"/>
-    <w:pPr>
-      <w:tabs>
-        <w:tab w:val="center" w:pos="4680"/>
-        <w:tab w:val="right" w:pos="9360"/>
-      </w:tabs>
-      <w:spacing w:after="0" w:line="240" w:lineRule="auto"/>
-    </w:pPr>
-  </w:style>
-  <w:style w:type="character" w:customStyle="1" w:styleId="HeaderChar">
-    <w:name w:val="Header Char"/>
-    <w:basedOn w:val="DefaultParagraphFont"/>
-    <w:link w:val="Header"/>
-    <w:uiPriority w:val="99"/>
-    <w:rsid w:val="00B13904"/>
-  </w:style>
-  <w:style w:type="paragraph" w:styleId="Footer">
-    <w:name w:val="footer"/>
-    <w:basedOn w:val="Normal"/>
-    <w:link w:val="FooterChar"/>
-    <w:uiPriority w:val="99"/>
-    <w:unhideWhenUsed/>
-    <w:rsid w:val="00B13904"/>
-    <w:pPr>
-      <w:tabs>
-        <w:tab w:val="center" w:pos="4680"/>
-        <w:tab w:val="right" w:pos="9360"/>
-      </w:tabs>
-      <w:spacing w:after="0" w:line="240" w:lineRule="auto"/>
-    </w:pPr>
-  </w:style>
-  <w:style w:type="character" w:customStyle="1" w:styleId="FooterChar">
-    <w:name w:val="Footer Char"/>
-    <w:basedOn w:val="DefaultParagraphFont"/>
-    <w:link w:val="Footer"/>
-    <w:uiPriority w:val="99"/>
-    <w:rsid w:val="00B13904"/>
-  </w:style>
-  <w:style w:type="character" w:styleId="Hyperlink">
-    <w:name w:val="Hyperlink"/>
-    <w:basedOn w:val="DefaultParagraphFont"/>
-    <w:uiPriority w:val="99"/>
-    <w:unhideWhenUsed/>
-    <w:rsid w:val="008A04A2"/>
-    <w:rPr>
-      <w:color w:val="0000FF" w:themeColor="hyperlink"/>
-      <w:u w:val="single"/>
-    </w:rPr>
-  </w:style>
-  <w:style w:type="paragraph" w:styleId="ListParagraph">
-    <w:name w:val="List Paragraph"/>
-    <w:basedOn w:val="Normal"/>
-    <w:uiPriority w:val="34"/>
-    <w:qFormat/>
-    <w:rsid w:val="008A04A2"/>
-    <w:pPr>
-      <w:ind w:left="720"/>
-      <w:contextualSpacing/>
-    </w:pPr>
-  </w:style>
-  <w:style w:type="character" w:styleId="FollowedHyperlink">
-    <w:name w:val="FollowedHyperlink"/>
-    <w:basedOn w:val="DefaultParagraphFont"/>
-    <w:uiPriority w:val="99"/>
-    <w:semiHidden/>
-    <w:unhideWhenUsed/>
-    <w:rsid w:val="00452AA8"/>
-    <w:rPr>
-      <w:color w:val="800080" w:themeColor="followedHyperlink"/>
-      <w:u w:val="single"/>
-    </w:rPr>
-  </w:style>
-  <w:style w:type="table" w:styleId="TableGrid">
-    <w:name w:val="Table Grid"/>
-    <w:basedOn w:val="TableNormal"/>
-    <w:uiPriority w:val="59"/>
-    <w:rsid w:val="008B55C9"/>
-    <w:pPr>
-      <w:spacing w:after="0" w:line="240" w:lineRule="auto"/>
-    </w:pPr>
-    <w:tblPr>
-      <w:tblInd w:w="0" w:type="dxa"/>
-      <w:tblBorders>
-        <w:top w:val="single" w:sz="4" w:space="0" w:color="auto"/>
-        <w:left w:val="single" w:sz="4" w:space="0" w:color="auto"/>
-        <w:bottom w:val="single" w:sz="4" w:space="0" w:color="auto"/>
-        <w:right w:val="single" w:sz="4" w:space="0" w:color="auto"/>
-        <w:insideH w:val="single" w:sz="4" w:space="0" w:color="auto"/>
-        <w:insideV w:val="single" w:sz="4" w:space="0" w:color="auto"/>
-      </w:tblBorders>
-      <w:tblCellMar>
-        <w:top w:w="0" w:type="dxa"/>
-        <w:left w:w="108" w:type="dxa"/>
-        <w:bottom w:w="0" w:type="dxa"/>
-        <w:right w:w="108" w:type="dxa"/>
-      </w:tblCellMar>
     </w:tblPr>
   </w:style>
 </w:styles>

</xml_diff>

<commit_message>
Updated resume doc and pdf. Added links to home page.
</commit_message>
<xml_diff>
--- a/docs/TimothyHolmes_Resume.docx
+++ b/docs/TimothyHolmes_Resume.docx
@@ -227,7 +227,25 @@
           <w:sz w:val="24"/>
           <w:szCs w:val="24"/>
         </w:rPr>
-        <w:t>2015)</w:t>
+        <w:t>201</w:t>
+      </w:r>
+      <w:r>
+        <w:rPr>
+          <w:rFonts w:ascii="Arial" w:hAnsi="Arial" w:cs="Arial"/>
+          <w:b/>
+          <w:sz w:val="24"/>
+          <w:szCs w:val="24"/>
+        </w:rPr>
+        <w:t>6</w:t>
+      </w:r>
+      <w:r>
+        <w:rPr>
+          <w:rFonts w:ascii="Arial" w:hAnsi="Arial" w:cs="Arial"/>
+          <w:b/>
+          <w:sz w:val="24"/>
+          <w:szCs w:val="24"/>
+        </w:rPr>
+        <w:t>)</w:t>
       </w:r>
       <w:r>
         <w:rPr>
@@ -362,7 +380,7 @@
           <w:sz w:val="24"/>
           <w:szCs w:val="24"/>
         </w:rPr>
-        <w:t>Software Development Intern</w:t>
+        <w:t>Web Applications Developer</w:t>
       </w:r>
       <w:r>
         <w:rPr>
@@ -522,7 +540,19 @@
         <w:rPr>
           <w:rFonts w:ascii="Arial" w:hAnsi="Arial" w:cs="Arial"/>
         </w:rPr>
-        <w:t>Middleware: AJAX, JSON</w:t>
+        <w:t>Back end</w:t>
+      </w:r>
+      <w:r>
+        <w:rPr>
+          <w:rFonts w:ascii="Arial" w:hAnsi="Arial" w:cs="Arial"/>
+        </w:rPr>
+        <w:t>: PHP, Python</w:t>
+      </w:r>
+      <w:r>
+        <w:rPr>
+          <w:rFonts w:ascii="Arial" w:hAnsi="Arial" w:cs="Arial"/>
+        </w:rPr>
+        <w:t>, Tornado</w:t>
       </w:r>
     </w:p>
     <w:p>
@@ -545,35 +575,6 @@
         <w:rPr>
           <w:rFonts w:ascii="Arial" w:hAnsi="Arial" w:cs="Arial"/>
         </w:rPr>
-        <w:t>Back end</w:t>
-      </w:r>
-      <w:r>
-        <w:rPr>
-          <w:rFonts w:ascii="Arial" w:hAnsi="Arial" w:cs="Arial"/>
-        </w:rPr>
-        <w:t>: PHP, Python</w:t>
-      </w:r>
-    </w:p>
-    <w:p>
-      <w:pPr>
-        <w:pStyle w:val="ListParagraph"/>
-        <w:numPr>
-          <w:ilvl w:val="1"/>
-          <w:numId w:val="6"/>
-        </w:numPr>
-        <w:tabs>
-          <w:tab w:val="right" w:pos="9630"/>
-        </w:tabs>
-        <w:spacing w:line="240" w:lineRule="auto"/>
-        <w:rPr>
-          <w:rFonts w:ascii="Arial" w:hAnsi="Arial" w:cs="Arial"/>
-          <w:sz w:val="24"/>
-        </w:rPr>
-      </w:pPr>
-      <w:r>
-        <w:rPr>
-          <w:rFonts w:ascii="Arial" w:hAnsi="Arial" w:cs="Arial"/>
-        </w:rPr>
         <w:t xml:space="preserve">DBMS: </w:t>
       </w:r>
       <w:proofErr w:type="spellStart"/>
@@ -604,7 +605,67 @@
         <w:rPr>
           <w:rFonts w:ascii="Arial" w:hAnsi="Arial" w:cs="Arial"/>
         </w:rPr>
-        <w:t>Implement changes to company website</w:t>
+        <w:t>Maintain company website (</w:t>
+      </w:r>
+      <w:r>
+        <w:rPr>
+          <w:rFonts w:ascii="Arial" w:hAnsi="Arial" w:cs="Arial"/>
+        </w:rPr>
+        <w:t>http://starchase.com/</w:t>
+      </w:r>
+      <w:r>
+        <w:rPr>
+          <w:rFonts w:ascii="Arial" w:hAnsi="Arial" w:cs="Arial"/>
+        </w:rPr>
+        <w:t>)</w:t>
+      </w:r>
+    </w:p>
+    <w:p>
+      <w:pPr>
+        <w:pStyle w:val="ListParagraph"/>
+        <w:numPr>
+          <w:ilvl w:val="0"/>
+          <w:numId w:val="6"/>
+        </w:numPr>
+        <w:tabs>
+          <w:tab w:val="right" w:pos="9630"/>
+        </w:tabs>
+        <w:spacing w:line="240" w:lineRule="auto"/>
+        <w:rPr>
+          <w:rFonts w:ascii="Arial" w:hAnsi="Arial" w:cs="Arial"/>
+        </w:rPr>
+      </w:pPr>
+      <w:r>
+        <w:rPr>
+          <w:rFonts w:ascii="Arial" w:hAnsi="Arial" w:cs="Arial"/>
+        </w:rPr>
+        <w:t xml:space="preserve">Develop </w:t>
+      </w:r>
+      <w:proofErr w:type="spellStart"/>
+      <w:r>
+        <w:rPr>
+          <w:rFonts w:ascii="Arial" w:hAnsi="Arial" w:cs="Arial"/>
+        </w:rPr>
+        <w:t>wordpress</w:t>
+      </w:r>
+      <w:proofErr w:type="spellEnd"/>
+      <w:r>
+        <w:rPr>
+          <w:rFonts w:ascii="Arial" w:hAnsi="Arial" w:cs="Arial"/>
+        </w:rPr>
+        <w:t xml:space="preserve"> website for Pursuit for Change (</w:t>
+      </w:r>
+      <w:r>
+        <w:rPr>
+          <w:rFonts w:ascii="Arial" w:hAnsi="Arial" w:cs="Arial"/>
+        </w:rPr>
+        <w:t>https://www.pursuitforchange.org/</w:t>
+      </w:r>
+      <w:r>
+        <w:rPr>
+          <w:rFonts w:ascii="Arial" w:hAnsi="Arial" w:cs="Arial"/>
+        </w:rPr>
+        <w:t>)</w:t>
       </w:r>
     </w:p>
     <w:p>
@@ -911,35 +972,7 @@
             <w:rStyle w:val="Hyperlink"/>
             <w:rFonts w:ascii="Arial" w:hAnsi="Arial" w:cs="Arial"/>
           </w:rPr>
-          <w:t>https://github.com/timoth</w:t>
-        </w:r>
-        <w:r>
-          <w:rPr>
-            <w:rStyle w:val="Hyperlink"/>
-            <w:rFonts w:ascii="Arial" w:hAnsi="Arial" w:cs="Arial"/>
-          </w:rPr>
-          <w:t>y</w:t>
-        </w:r>
-        <w:r>
-          <w:rPr>
-            <w:rStyle w:val="Hyperlink"/>
-            <w:rFonts w:ascii="Arial" w:hAnsi="Arial" w:cs="Arial"/>
-          </w:rPr>
-          <w:t>holmes/ste</w:t>
-        </w:r>
-        <w:r>
-          <w:rPr>
-            <w:rStyle w:val="Hyperlink"/>
-            <w:rFonts w:ascii="Arial" w:hAnsi="Arial" w:cs="Arial"/>
-          </w:rPr>
-          <w:t>m</w:t>
-        </w:r>
-        <w:r>
-          <w:rPr>
-            <w:rStyle w:val="Hyperlink"/>
-            <w:rFonts w:ascii="Arial" w:hAnsi="Arial" w:cs="Arial"/>
-          </w:rPr>
-          <w:t>-site-prototype</w:t>
+          <w:t>https://github.com/timothyholmes/stem-site-prototype</w:t>
         </w:r>
       </w:hyperlink>
     </w:p>
@@ -970,21 +1003,7 @@
             <w:rStyle w:val="Hyperlink"/>
             <w:rFonts w:ascii="Arial" w:hAnsi="Arial" w:cs="Arial"/>
           </w:rPr>
-          <w:t>http://www.cs.odu.edu/~tholmes/STEM/main.</w:t>
-        </w:r>
-        <w:r>
-          <w:rPr>
-            <w:rStyle w:val="Hyperlink"/>
-            <w:rFonts w:ascii="Arial" w:hAnsi="Arial" w:cs="Arial"/>
-          </w:rPr>
-          <w:t>p</w:t>
-        </w:r>
-        <w:r>
-          <w:rPr>
-            <w:rStyle w:val="Hyperlink"/>
-            <w:rFonts w:ascii="Arial" w:hAnsi="Arial" w:cs="Arial"/>
-          </w:rPr>
-          <w:t>hp</w:t>
+          <w:t>http://www.cs.odu.edu/~tholmes/STEM/main.php</w:t>
         </w:r>
       </w:hyperlink>
       <w:r>
@@ -1042,19 +1061,7 @@
         <w:rPr>
           <w:rFonts w:ascii="Arial" w:hAnsi="Arial" w:cs="Arial"/>
         </w:rPr>
-        <w:t xml:space="preserve"> Python,</w:t>
-      </w:r>
-      <w:r>
-        <w:rPr>
-          <w:rFonts w:ascii="Arial" w:hAnsi="Arial" w:cs="Arial"/>
-        </w:rPr>
-        <w:t xml:space="preserve"> </w:t>
-      </w:r>
-      <w:r>
-        <w:rPr>
-          <w:rFonts w:ascii="Arial" w:hAnsi="Arial" w:cs="Arial"/>
-        </w:rPr>
-        <w:t>Java</w:t>
+        <w:t xml:space="preserve"> Python</w:t>
       </w:r>
     </w:p>
     <w:p>
@@ -1183,7 +1190,19 @@
         <w:rPr>
           <w:rFonts w:ascii="Arial" w:hAnsi="Arial" w:cs="Arial"/>
         </w:rPr>
-        <w:t xml:space="preserve">, Sublime Text 2 (Package Control, </w:t>
+        <w:t xml:space="preserve">, Sublime Text </w:t>
+      </w:r>
+      <w:r>
+        <w:rPr>
+          <w:rFonts w:ascii="Arial" w:hAnsi="Arial" w:cs="Arial"/>
+        </w:rPr>
+        <w:t>3</w:t>
+      </w:r>
+      <w:r>
+        <w:rPr>
+          <w:rFonts w:ascii="Arial" w:hAnsi="Arial" w:cs="Arial"/>
+        </w:rPr>
+        <w:t xml:space="preserve"> (Package Control, </w:t>
       </w:r>
       <w:r>
         <w:rPr>

</xml_diff>